<commit_message>
Chapter 2 - problem definition
</commit_message>
<xml_diff>
--- a/Project Report.docx
+++ b/Project Report.docx
@@ -724,7 +724,23 @@
           <w:szCs w:val="36"/>
           <w:lang w:val="en-GB"/>
         </w:rPr>
-        <w:t>ocial behavior of humans, we</w:t>
+        <w:t xml:space="preserve">ocial </w:t>
+      </w:r>
+      <w:proofErr w:type="spellStart"/>
+      <w:r>
+        <w:rPr>
+          <w:szCs w:val="36"/>
+          <w:lang w:val="en-GB"/>
+        </w:rPr>
+        <w:t>behavior</w:t>
+      </w:r>
+      <w:proofErr w:type="spellEnd"/>
+      <w:r>
+        <w:rPr>
+          <w:szCs w:val="36"/>
+          <w:lang w:val="en-GB"/>
+        </w:rPr>
+        <w:t xml:space="preserve"> of humans, we</w:t>
       </w:r>
       <w:r>
         <w:rPr>
@@ -857,7 +873,23 @@
           <w:szCs w:val="36"/>
           <w:lang w:val="en-GB"/>
         </w:rPr>
-        <w:t xml:space="preserve"> in this context, means a person who is involved with us in some social behavior. A social link</w:t>
+        <w:t xml:space="preserve"> in this context, means a person who is involved with us in some social </w:t>
+      </w:r>
+      <w:proofErr w:type="spellStart"/>
+      <w:r>
+        <w:rPr>
+          <w:szCs w:val="36"/>
+          <w:lang w:val="en-GB"/>
+        </w:rPr>
+        <w:t>behavior</w:t>
+      </w:r>
+      <w:proofErr w:type="spellEnd"/>
+      <w:r>
+        <w:rPr>
+          <w:szCs w:val="36"/>
+          <w:lang w:val="en-GB"/>
+        </w:rPr>
+        <w:t>. A social link</w:t>
       </w:r>
       <w:r>
         <w:rPr>
@@ -871,7 +903,23 @@
           <w:szCs w:val="36"/>
           <w:lang w:val="en-GB"/>
         </w:rPr>
-        <w:t xml:space="preserve"> established based on various parameters such as hobbies, folksonomy, profile, views etc. These networks have a lifetime</w:t>
+        <w:t xml:space="preserve"> established based on various parameters such as hobbies, </w:t>
+      </w:r>
+      <w:proofErr w:type="spellStart"/>
+      <w:r>
+        <w:rPr>
+          <w:szCs w:val="36"/>
+          <w:lang w:val="en-GB"/>
+        </w:rPr>
+        <w:t>folksonomy</w:t>
+      </w:r>
+      <w:proofErr w:type="spellEnd"/>
+      <w:r>
+        <w:rPr>
+          <w:szCs w:val="36"/>
+          <w:lang w:val="en-GB"/>
+        </w:rPr>
+        <w:t>, profile, views etc. These networks have a lifetime</w:t>
       </w:r>
       <w:r>
         <w:rPr>
@@ -906,7 +954,23 @@
           <w:szCs w:val="36"/>
           <w:lang w:val="en-GB"/>
         </w:rPr>
-        <w:t>As our social behavior changes, the friends in our</w:t>
+        <w:t xml:space="preserve">As our social </w:t>
+      </w:r>
+      <w:proofErr w:type="spellStart"/>
+      <w:r>
+        <w:rPr>
+          <w:szCs w:val="36"/>
+          <w:lang w:val="en-GB"/>
+        </w:rPr>
+        <w:t>behavior</w:t>
+      </w:r>
+      <w:proofErr w:type="spellEnd"/>
+      <w:r>
+        <w:rPr>
+          <w:szCs w:val="36"/>
+          <w:lang w:val="en-GB"/>
+        </w:rPr>
+        <w:t xml:space="preserve"> changes, the friends in our</w:t>
       </w:r>
       <w:r>
         <w:rPr>
@@ -1551,8 +1615,9 @@
           <w:kern w:val="36"/>
           <w:lang w:val="en-GB"/>
         </w:rPr>
-        <w:t xml:space="preserve"> only people’s immediate neighbors and associated </w:t>
-      </w:r>
+        <w:t xml:space="preserve"> only people’s immediate </w:t>
+      </w:r>
+      <w:proofErr w:type="spellStart"/>
       <w:r>
         <w:rPr>
           <w:rFonts w:cstheme="minorHAnsi"/>
@@ -1560,8 +1625,9 @@
           <w:kern w:val="36"/>
           <w:lang w:val="en-GB"/>
         </w:rPr>
-        <w:t>interconnections.</w:t>
-      </w:r>
+        <w:t>neighbors</w:t>
+      </w:r>
+      <w:proofErr w:type="spellEnd"/>
       <w:r>
         <w:rPr>
           <w:rFonts w:cstheme="minorHAnsi"/>
@@ -1569,7 +1635,7 @@
           <w:kern w:val="36"/>
           <w:lang w:val="en-GB"/>
         </w:rPr>
-        <w:t xml:space="preserve"> </w:t>
+        <w:t xml:space="preserve"> and associated </w:t>
       </w:r>
       <w:r>
         <w:rPr>
@@ -1578,7 +1644,7 @@
           <w:kern w:val="36"/>
           <w:lang w:val="en-GB"/>
         </w:rPr>
-        <w:t xml:space="preserve">This </w:t>
+        <w:t>interconnections.</w:t>
       </w:r>
       <w:r>
         <w:rPr>
@@ -1587,7 +1653,7 @@
           <w:kern w:val="36"/>
           <w:lang w:val="en-GB"/>
         </w:rPr>
-        <w:t xml:space="preserve">helps us </w:t>
+        <w:t xml:space="preserve"> </w:t>
       </w:r>
       <w:r>
         <w:rPr>
@@ -1596,7 +1662,7 @@
           <w:kern w:val="36"/>
           <w:lang w:val="en-GB"/>
         </w:rPr>
-        <w:t xml:space="preserve">to </w:t>
+        <w:t xml:space="preserve">This </w:t>
       </w:r>
       <w:r>
         <w:rPr>
@@ -1605,7 +1671,7 @@
           <w:kern w:val="36"/>
           <w:lang w:val="en-GB"/>
         </w:rPr>
-        <w:t>learn about how individuals correspond with their</w:t>
+        <w:t xml:space="preserve">helps us </w:t>
       </w:r>
       <w:r>
         <w:rPr>
@@ -1614,7 +1680,7 @@
           <w:kern w:val="36"/>
           <w:lang w:val="en-GB"/>
         </w:rPr>
-        <w:t xml:space="preserve"> own</w:t>
+        <w:t xml:space="preserve">to </w:t>
       </w:r>
       <w:r>
         <w:rPr>
@@ -1623,7 +1689,7 @@
           <w:kern w:val="36"/>
           <w:lang w:val="en-GB"/>
         </w:rPr>
-        <w:t xml:space="preserve"> social networks</w:t>
+        <w:t>learn about how individuals correspond with their</w:t>
       </w:r>
       <w:r>
         <w:rPr>
@@ -1632,6 +1698,24 @@
           <w:kern w:val="36"/>
           <w:lang w:val="en-GB"/>
         </w:rPr>
+        <w:t xml:space="preserve"> own</w:t>
+      </w:r>
+      <w:r>
+        <w:rPr>
+          <w:rFonts w:cstheme="minorHAnsi"/>
+          <w:color w:val="181818"/>
+          <w:kern w:val="36"/>
+          <w:lang w:val="en-GB"/>
+        </w:rPr>
+        <w:t xml:space="preserve"> social networks</w:t>
+      </w:r>
+      <w:r>
+        <w:rPr>
+          <w:rFonts w:cstheme="minorHAnsi"/>
+          <w:color w:val="181818"/>
+          <w:kern w:val="36"/>
+          <w:lang w:val="en-GB"/>
+        </w:rPr>
         <w:t>.</w:t>
       </w:r>
     </w:p>
@@ -1701,6 +1785,7 @@
         </w:rPr>
         <w:t xml:space="preserve"> is a mini-network or immediate </w:t>
       </w:r>
+      <w:proofErr w:type="spellStart"/>
       <w:proofErr w:type="gramStart"/>
       <w:r>
         <w:rPr>
@@ -1709,7 +1794,17 @@
           <w:kern w:val="36"/>
           <w:lang w:val="en-GB"/>
         </w:rPr>
-        <w:t>neighborhood surrounding</w:t>
+        <w:t>neighborhood</w:t>
+      </w:r>
+      <w:proofErr w:type="spellEnd"/>
+      <w:r>
+        <w:rPr>
+          <w:rFonts w:cstheme="minorHAnsi"/>
+          <w:color w:val="181818"/>
+          <w:kern w:val="36"/>
+          <w:lang w:val="en-GB"/>
+        </w:rPr>
+        <w:t xml:space="preserve"> surrounding</w:t>
       </w:r>
       <w:proofErr w:type="gramEnd"/>
       <w:r>
@@ -2754,7 +2849,27 @@
           <w:kern w:val="36"/>
           <w:lang w:val="en-GB"/>
         </w:rPr>
-        <w:t>Different people perceive ego in different ways. Some people are more egocentric, and are more worried about what benefits they reap, whereas some people are more sociocentric, and are more concerned about the society as a whole</w:t>
+        <w:t xml:space="preserve">Different people perceive ego in different ways. Some people are more egocentric, and are more worried about what benefits they reap, whereas some people are more </w:t>
+      </w:r>
+      <w:proofErr w:type="spellStart"/>
+      <w:r>
+        <w:rPr>
+          <w:rFonts w:cstheme="minorHAnsi"/>
+          <w:color w:val="181818"/>
+          <w:kern w:val="36"/>
+          <w:lang w:val="en-GB"/>
+        </w:rPr>
+        <w:t>sociocentric</w:t>
+      </w:r>
+      <w:proofErr w:type="spellEnd"/>
+      <w:r>
+        <w:rPr>
+          <w:rFonts w:cstheme="minorHAnsi"/>
+          <w:color w:val="181818"/>
+          <w:kern w:val="36"/>
+          <w:lang w:val="en-GB"/>
+        </w:rPr>
+        <w:t>, and are more concerned about the society as a whole</w:t>
       </w:r>
       <w:r>
         <w:rPr>
@@ -4398,365 +4513,40 @@
           <w:lang w:val="en-GB"/>
         </w:rPr>
         <w:tab/>
-      </w:r>
-      <w:r>
-        <w:rPr>
-          <w:szCs w:val="36"/>
-          <w:lang w:val="en-GB"/>
-        </w:rPr>
-        <w:t>This project, as depicted by its</w:t>
-      </w:r>
-      <w:r>
-        <w:rPr>
-          <w:szCs w:val="36"/>
-          <w:lang w:val="en-GB"/>
-        </w:rPr>
-        <w:t xml:space="preserve"> title, </w:t>
-      </w:r>
-      <w:r>
-        <w:rPr>
-          <w:szCs w:val="36"/>
-          <w:lang w:val="en-GB"/>
-        </w:rPr>
-        <w:t xml:space="preserve">mainly </w:t>
-      </w:r>
-      <w:r>
-        <w:rPr>
-          <w:szCs w:val="36"/>
-          <w:lang w:val="en-GB"/>
-        </w:rPr>
-        <w:t xml:space="preserve">focuses on </w:t>
-      </w:r>
-      <w:r>
-        <w:rPr>
-          <w:szCs w:val="36"/>
-          <w:lang w:val="en-GB"/>
-        </w:rPr>
-        <w:t>the creation of egocentric congruent networks and measurement of the degree and stability of the same</w:t>
-      </w:r>
-      <w:r>
-        <w:rPr>
-          <w:szCs w:val="36"/>
-          <w:lang w:val="en-GB"/>
-        </w:rPr>
-        <w:t xml:space="preserve">. Since </w:t>
-      </w:r>
-      <w:proofErr w:type="gramStart"/>
-      <w:r>
-        <w:rPr>
-          <w:szCs w:val="36"/>
-          <w:lang w:val="en-GB"/>
-        </w:rPr>
-        <w:t xml:space="preserve">congruent networks are formed by using </w:t>
-      </w:r>
-      <w:r>
-        <w:rPr>
-          <w:szCs w:val="36"/>
-          <w:lang w:val="en-GB"/>
-        </w:rPr>
-        <w:t xml:space="preserve">some </w:t>
-      </w:r>
-      <w:r>
-        <w:rPr>
-          <w:szCs w:val="36"/>
-          <w:lang w:val="en-GB"/>
-        </w:rPr>
-        <w:t xml:space="preserve">existing </w:t>
-      </w:r>
-      <w:r>
-        <w:rPr>
-          <w:szCs w:val="36"/>
-          <w:lang w:val="en-GB"/>
-        </w:rPr>
-        <w:t>social</w:t>
-      </w:r>
-      <w:proofErr w:type="gramEnd"/>
-      <w:r>
-        <w:rPr>
-          <w:szCs w:val="36"/>
-          <w:lang w:val="en-GB"/>
-        </w:rPr>
-        <w:t xml:space="preserve"> networks</w:t>
-      </w:r>
-      <w:r>
-        <w:rPr>
-          <w:szCs w:val="36"/>
-          <w:lang w:val="en-GB"/>
-        </w:rPr>
-        <w:t xml:space="preserve">, they are </w:t>
-      </w:r>
-      <w:r>
-        <w:rPr>
-          <w:szCs w:val="36"/>
-          <w:lang w:val="en-GB"/>
-        </w:rPr>
-        <w:t xml:space="preserve">widely </w:t>
-      </w:r>
-      <w:r>
-        <w:rPr>
-          <w:szCs w:val="36"/>
-          <w:lang w:val="en-GB"/>
-        </w:rPr>
-        <w:t xml:space="preserve">applicable </w:t>
-      </w:r>
-      <w:r>
-        <w:rPr>
-          <w:szCs w:val="36"/>
-          <w:lang w:val="en-GB"/>
-        </w:rPr>
-        <w:t>in</w:t>
-      </w:r>
-      <w:r>
-        <w:rPr>
-          <w:szCs w:val="36"/>
-          <w:lang w:val="en-GB"/>
-        </w:rPr>
-        <w:t xml:space="preserve"> all the </w:t>
-      </w:r>
-      <w:r>
-        <w:rPr>
-          <w:szCs w:val="36"/>
-          <w:lang w:val="en-GB"/>
-        </w:rPr>
-        <w:t>areas</w:t>
-      </w:r>
-      <w:r>
-        <w:rPr>
-          <w:szCs w:val="36"/>
-          <w:lang w:val="en-GB"/>
-        </w:rPr>
-        <w:t xml:space="preserve"> </w:t>
-      </w:r>
-      <w:r>
-        <w:rPr>
-          <w:szCs w:val="36"/>
-          <w:lang w:val="en-GB"/>
-        </w:rPr>
-        <w:t>that can</w:t>
-      </w:r>
-      <w:r>
-        <w:rPr>
-          <w:szCs w:val="36"/>
-          <w:lang w:val="en-GB"/>
-        </w:rPr>
-        <w:t xml:space="preserve"> make use of </w:t>
-      </w:r>
-      <w:r>
-        <w:rPr>
-          <w:szCs w:val="36"/>
-          <w:lang w:val="en-GB"/>
-        </w:rPr>
-        <w:t>the social networks for any purpose. But, this</w:t>
-      </w:r>
-      <w:r>
-        <w:rPr>
-          <w:szCs w:val="36"/>
-          <w:lang w:val="en-GB"/>
-        </w:rPr>
-        <w:t xml:space="preserve"> purpose </w:t>
-      </w:r>
-      <w:r>
-        <w:rPr>
-          <w:szCs w:val="36"/>
-          <w:lang w:val="en-GB"/>
-        </w:rPr>
-        <w:t>has to</w:t>
-      </w:r>
-      <w:r>
-        <w:rPr>
-          <w:szCs w:val="36"/>
-          <w:lang w:val="en-GB"/>
-        </w:rPr>
-        <w:t xml:space="preserve"> </w:t>
-      </w:r>
-      <w:r>
-        <w:rPr>
-          <w:szCs w:val="36"/>
-          <w:lang w:val="en-GB"/>
-        </w:rPr>
-        <w:t>be</w:t>
-      </w:r>
-      <w:r>
-        <w:rPr>
-          <w:szCs w:val="36"/>
-          <w:lang w:val="en-GB"/>
-        </w:rPr>
-        <w:t xml:space="preserve"> </w:t>
-      </w:r>
-      <w:r>
-        <w:rPr>
-          <w:szCs w:val="36"/>
-          <w:lang w:val="en-GB"/>
-        </w:rPr>
-        <w:t>beneficial mutually to all the stake</w:t>
-      </w:r>
-      <w:r>
-        <w:rPr>
-          <w:szCs w:val="36"/>
-          <w:lang w:val="en-GB"/>
-        </w:rPr>
-        <w:t>holders</w:t>
-      </w:r>
-      <w:r>
-        <w:rPr>
-          <w:szCs w:val="36"/>
-          <w:lang w:val="en-GB"/>
-        </w:rPr>
-        <w:t xml:space="preserve"> involved</w:t>
-      </w:r>
-      <w:r>
-        <w:rPr>
-          <w:szCs w:val="36"/>
-          <w:lang w:val="en-GB"/>
-        </w:rPr>
-        <w:t>. The implementation can be used f</w:t>
-      </w:r>
-      <w:r>
-        <w:rPr>
-          <w:szCs w:val="36"/>
-          <w:lang w:val="en-GB"/>
-        </w:rPr>
-        <w:t>or finding the congruent people</w:t>
-      </w:r>
-      <w:r>
-        <w:rPr>
-          <w:szCs w:val="36"/>
-          <w:lang w:val="en-GB"/>
-        </w:rPr>
-        <w:t xml:space="preserve"> to perform a</w:t>
-      </w:r>
-      <w:r>
-        <w:rPr>
-          <w:szCs w:val="36"/>
-          <w:lang w:val="en-GB"/>
-        </w:rPr>
-        <w:t xml:space="preserve"> </w:t>
-      </w:r>
-      <w:r>
-        <w:rPr>
-          <w:szCs w:val="36"/>
-          <w:lang w:val="en-GB"/>
-        </w:rPr>
-        <w:t>particular</w:t>
-      </w:r>
-      <w:r>
-        <w:rPr>
-          <w:szCs w:val="36"/>
-          <w:lang w:val="en-GB"/>
-        </w:rPr>
-        <w:t xml:space="preserve"> task. </w:t>
-      </w:r>
-      <w:r>
-        <w:rPr>
-          <w:szCs w:val="36"/>
-          <w:lang w:val="en-GB"/>
-        </w:rPr>
-        <w:t>C</w:t>
-      </w:r>
-      <w:r>
-        <w:rPr>
-          <w:szCs w:val="36"/>
-          <w:lang w:val="en-GB"/>
-        </w:rPr>
-        <w:t xml:space="preserve">onsider the situation of </w:t>
-      </w:r>
-      <w:r>
-        <w:rPr>
-          <w:szCs w:val="36"/>
-          <w:lang w:val="en-GB"/>
-        </w:rPr>
-        <w:t xml:space="preserve">suggesting a friend to a person. </w:t>
-      </w:r>
-      <w:r>
-        <w:rPr>
-          <w:szCs w:val="36"/>
-          <w:lang w:val="en-GB"/>
-        </w:rPr>
-        <w:t xml:space="preserve">In </w:t>
-      </w:r>
-      <w:r>
-        <w:rPr>
-          <w:szCs w:val="36"/>
-          <w:lang w:val="en-GB"/>
-        </w:rPr>
-        <w:t>this case, we use electronic social networks to understand the behavior of that person, and recommend people to him or her, people who match their behavior, as a friend</w:t>
-      </w:r>
-      <w:r>
-        <w:rPr>
-          <w:szCs w:val="36"/>
-          <w:lang w:val="en-GB"/>
-        </w:rPr>
-        <w:t>. Then the challenge of</w:t>
-      </w:r>
-      <w:r>
-        <w:rPr>
-          <w:szCs w:val="36"/>
-          <w:lang w:val="en-GB"/>
-        </w:rPr>
-        <w:t xml:space="preserve"> this</w:t>
-      </w:r>
-      <w:r>
-        <w:rPr>
-          <w:szCs w:val="36"/>
-          <w:lang w:val="en-GB"/>
-        </w:rPr>
-        <w:t xml:space="preserve"> project </w:t>
-      </w:r>
-      <w:r>
-        <w:rPr>
-          <w:szCs w:val="36"/>
-          <w:lang w:val="en-GB"/>
-        </w:rPr>
-        <w:t xml:space="preserve">would be </w:t>
-      </w:r>
-      <w:r>
-        <w:rPr>
-          <w:szCs w:val="36"/>
-          <w:lang w:val="en-GB"/>
-        </w:rPr>
-        <w:t>to</w:t>
-      </w:r>
-      <w:r>
-        <w:rPr>
-          <w:szCs w:val="36"/>
-          <w:lang w:val="en-GB"/>
-        </w:rPr>
-        <w:t xml:space="preserve"> find the people who may really be his or her friend</w:t>
-      </w:r>
-      <w:r>
-        <w:rPr>
-          <w:szCs w:val="36"/>
-          <w:lang w:val="en-GB"/>
-        </w:rPr>
-        <w:t xml:space="preserve">. </w:t>
-      </w:r>
-    </w:p>
-    <w:p>
-      <w:pPr>
-        <w:spacing w:line="360" w:lineRule="auto"/>
-        <w:jc w:val="both"/>
-        <w:rPr>
-          <w:b/>
-          <w:bCs/>
+        <w:t>Flamingo is a stylistic analyser. Word processors like MS Word provide syntax and semantics functionalities like spell check and grammar checks. However, this application evaluates a document against rules of style. Stylistics is a field of study that focuses on interpretation of texts in regard to their linguistic and tonal style. Linguistics is the study of language. So, this application attempts on enhancing the stylistic aspect of a piece of text thus making it more pleasing to read. The purpose is to benefit writers of essays, articles or even short stories by providing stylistic comments</w:t>
+      </w:r>
+      <w:r>
+        <w:rPr>
+          <w:szCs w:val="36"/>
+          <w:lang w:val="en-GB"/>
+        </w:rPr>
+        <w:t>. The concept of a stylistic analyser is a novel idea attempting to better the style of writing.</w:t>
+      </w:r>
+    </w:p>
+    <w:p>
+      <w:pPr>
+        <w:spacing w:line="360" w:lineRule="auto"/>
+        <w:jc w:val="both"/>
+        <w:rPr>
+          <w:szCs w:val="36"/>
+          <w:lang w:val="en-GB"/>
+        </w:rPr>
+      </w:pPr>
+      <w:r>
+        <w:rPr>
+          <w:szCs w:val="36"/>
+          <w:lang w:val="en-GB"/>
+        </w:rPr>
+        <w:tab/>
+      </w:r>
+    </w:p>
+    <w:p>
+      <w:pPr>
+        <w:spacing w:line="360" w:lineRule="auto"/>
+        <w:jc w:val="both"/>
+        <w:rPr>
+          <w:b/>
           <w:sz w:val="32"/>
-          <w:lang w:val="en-GB"/>
-        </w:rPr>
-      </w:pPr>
-      <w:r>
-        <w:rPr>
-          <w:szCs w:val="36"/>
-          <w:lang w:val="en-GB"/>
-        </w:rPr>
-        <w:tab/>
-      </w:r>
-    </w:p>
-    <w:p>
-      <w:pPr>
-        <w:spacing w:line="360" w:lineRule="auto"/>
-        <w:jc w:val="both"/>
-        <w:rPr>
-          <w:b/>
-          <w:sz w:val="28"/>
           <w:szCs w:val="36"/>
           <w:lang w:val="en-GB"/>
         </w:rPr>
@@ -4766,7 +4556,7 @@
       <w:r>
         <w:rPr>
           <w:b/>
-          <w:sz w:val="28"/>
+          <w:sz w:val="32"/>
           <w:szCs w:val="36"/>
           <w:lang w:val="en-GB"/>
         </w:rPr>
@@ -4779,11 +4569,11 @@
       <w:r>
         <w:rPr>
           <w:b/>
-          <w:sz w:val="28"/>
-          <w:szCs w:val="36"/>
-          <w:lang w:val="en-GB"/>
-        </w:rPr>
-        <w:t>Creation of Egocentric networks</w:t>
+          <w:sz w:val="32"/>
+          <w:szCs w:val="36"/>
+          <w:lang w:val="en-GB"/>
+        </w:rPr>
+        <w:t>Stylistic evaluation of text</w:t>
       </w:r>
     </w:p>
     <w:p>
@@ -4810,153 +4600,125 @@
           <w:szCs w:val="36"/>
           <w:lang w:val="en-GB"/>
         </w:rPr>
-        <w:t xml:space="preserve">Once the social network data is collected and stored, egocentric networks are generated for each of the individual </w:t>
-      </w:r>
-      <w:r>
-        <w:rPr>
-          <w:szCs w:val="36"/>
-          <w:lang w:val="en-GB"/>
-        </w:rPr>
-        <w:t>people in the network</w:t>
-      </w:r>
-      <w:r>
-        <w:rPr>
-          <w:szCs w:val="36"/>
-          <w:lang w:val="en-GB"/>
-        </w:rPr>
-        <w:t xml:space="preserve">. </w:t>
-      </w:r>
-      <w:r>
-        <w:rPr>
-          <w:szCs w:val="36"/>
-          <w:lang w:val="en-GB"/>
-        </w:rPr>
-        <w:t>This is done based on the profile information of each of the users. Based on the information of all the users, we generate pools of data, which contains all the information of the users in the network. The profile of each user is in the form of attribute-value pairs. In the profile of each user, some attributes are identified as egocentric attributes. For a particular user, we identify which attributes of the user, are egocentric, and match them with the attributes in the pools, to identify similar ego attributes. Based on this matching, we can create two levels of egocentric networks. The first level egocentric network consists of users who have the same attribute value, whereas the second level egocentric network consists of users who have similar attribute values, and this can be based on a threshold value. The first level egocentric network is given a higher preference than the second level egocentric network. The same is done for all the users, and we generate egocentric networks for all the users.</w:t>
-      </w:r>
-    </w:p>
-    <w:p>
-      <w:pPr>
-        <w:spacing w:line="360" w:lineRule="auto"/>
-        <w:jc w:val="both"/>
-        <w:rPr>
-          <w:b/>
-          <w:sz w:val="28"/>
-          <w:szCs w:val="36"/>
-          <w:lang w:val="en-GB"/>
-        </w:rPr>
-      </w:pPr>
-    </w:p>
-    <w:p>
-      <w:pPr>
-        <w:spacing w:line="360" w:lineRule="auto"/>
-        <w:jc w:val="both"/>
-        <w:rPr>
-          <w:b/>
-          <w:sz w:val="28"/>
-          <w:szCs w:val="36"/>
-          <w:lang w:val="en-GB"/>
-        </w:rPr>
-      </w:pPr>
-    </w:p>
-    <w:p>
-      <w:pPr>
-        <w:spacing w:line="360" w:lineRule="auto"/>
-        <w:jc w:val="both"/>
-        <w:rPr>
-          <w:b/>
-          <w:sz w:val="28"/>
-          <w:szCs w:val="36"/>
-          <w:lang w:val="en-GB"/>
-        </w:rPr>
-      </w:pPr>
-    </w:p>
-    <w:p>
-      <w:pPr>
-        <w:spacing w:line="360" w:lineRule="auto"/>
-        <w:jc w:val="both"/>
-        <w:rPr>
-          <w:b/>
-          <w:sz w:val="28"/>
-          <w:szCs w:val="36"/>
-          <w:lang w:val="en-GB"/>
-        </w:rPr>
-      </w:pPr>
-    </w:p>
-    <w:p>
-      <w:pPr>
-        <w:spacing w:line="360" w:lineRule="auto"/>
-        <w:jc w:val="both"/>
-        <w:rPr>
-          <w:b/>
-          <w:sz w:val="28"/>
-          <w:szCs w:val="36"/>
-          <w:lang w:val="en-GB"/>
-        </w:rPr>
-      </w:pPr>
-    </w:p>
-    <w:p>
-      <w:pPr>
-        <w:spacing w:line="360" w:lineRule="auto"/>
-        <w:jc w:val="both"/>
-        <w:rPr>
-          <w:b/>
-          <w:sz w:val="28"/>
-          <w:szCs w:val="36"/>
-          <w:lang w:val="en-GB"/>
-        </w:rPr>
-      </w:pPr>
-    </w:p>
-    <w:p>
-      <w:pPr>
-        <w:spacing w:line="360" w:lineRule="auto"/>
-        <w:jc w:val="both"/>
-        <w:rPr>
-          <w:b/>
-          <w:sz w:val="28"/>
-          <w:szCs w:val="36"/>
-          <w:lang w:val="en-GB"/>
-        </w:rPr>
-      </w:pPr>
-    </w:p>
-    <w:p>
-      <w:pPr>
-        <w:spacing w:line="360" w:lineRule="auto"/>
-        <w:jc w:val="both"/>
-        <w:rPr>
-          <w:b/>
-          <w:sz w:val="28"/>
-          <w:szCs w:val="36"/>
-          <w:lang w:val="en-GB"/>
-        </w:rPr>
-      </w:pPr>
-    </w:p>
-    <w:p>
-      <w:pPr>
-        <w:spacing w:line="360" w:lineRule="auto"/>
-        <w:jc w:val="both"/>
-        <w:rPr>
-          <w:b/>
-          <w:sz w:val="28"/>
-          <w:szCs w:val="36"/>
-          <w:lang w:val="en-GB"/>
-        </w:rPr>
-      </w:pPr>
-    </w:p>
-    <w:p>
-      <w:pPr>
-        <w:spacing w:line="360" w:lineRule="auto"/>
-        <w:jc w:val="both"/>
-        <w:rPr>
-          <w:b/>
-          <w:sz w:val="28"/>
-          <w:szCs w:val="36"/>
-          <w:lang w:val="en-GB"/>
-        </w:rPr>
-      </w:pPr>
-      <w:r>
-        <w:rPr>
-          <w:b/>
-          <w:sz w:val="28"/>
+        <w:t xml:space="preserve">Initially, </w:t>
+      </w:r>
+      <w:r>
+        <w:rPr>
+          <w:szCs w:val="36"/>
+          <w:lang w:val="en-GB"/>
+        </w:rPr>
+        <w:t xml:space="preserve">we create </w:t>
+      </w:r>
+      <w:r>
+        <w:rPr>
+          <w:szCs w:val="36"/>
+          <w:lang w:val="en-GB"/>
+        </w:rPr>
+        <w:t xml:space="preserve">a compilation of </w:t>
+      </w:r>
+      <w:r>
+        <w:rPr>
+          <w:szCs w:val="36"/>
+          <w:lang w:val="en-GB"/>
+        </w:rPr>
+        <w:t>various rules of style</w:t>
+      </w:r>
+      <w:r>
+        <w:rPr>
+          <w:szCs w:val="36"/>
+          <w:lang w:val="en-GB"/>
+        </w:rPr>
+        <w:t xml:space="preserve">. These rules of style are from popular and widely acclaimed books like </w:t>
+      </w:r>
+      <w:r>
+        <w:rPr>
+          <w:i/>
+          <w:szCs w:val="36"/>
+          <w:lang w:val="en-GB"/>
+        </w:rPr>
+        <w:t>The Elements of Style</w:t>
+      </w:r>
+      <w:r>
+        <w:rPr>
+          <w:szCs w:val="36"/>
+          <w:lang w:val="en-GB"/>
+        </w:rPr>
+        <w:t xml:space="preserve"> by William </w:t>
+      </w:r>
+      <w:proofErr w:type="spellStart"/>
+      <w:r>
+        <w:rPr>
+          <w:szCs w:val="36"/>
+          <w:lang w:val="en-GB"/>
+        </w:rPr>
+        <w:t>Strunk</w:t>
+      </w:r>
+      <w:proofErr w:type="spellEnd"/>
+      <w:r>
+        <w:rPr>
+          <w:szCs w:val="36"/>
+          <w:lang w:val="en-GB"/>
+        </w:rPr>
+        <w:t xml:space="preserve"> Jr. and E. B. White. </w:t>
+      </w:r>
+      <w:r>
+        <w:rPr>
+          <w:szCs w:val="36"/>
+          <w:lang w:val="en-GB"/>
+        </w:rPr>
+        <w:t xml:space="preserve">This book puts forth several rules that, if followed, gives rise to crisp, clear and well-organized writing. Flamingo uses a select set of rules from this book. </w:t>
+      </w:r>
+    </w:p>
+    <w:p>
+      <w:pPr>
+        <w:spacing w:line="360" w:lineRule="auto"/>
+        <w:jc w:val="both"/>
+        <w:rPr>
+          <w:szCs w:val="36"/>
+          <w:lang w:val="en-GB"/>
+        </w:rPr>
+      </w:pPr>
+      <w:r>
+        <w:rPr>
+          <w:szCs w:val="36"/>
+          <w:lang w:val="en-GB"/>
+        </w:rPr>
+        <w:tab/>
+        <w:t xml:space="preserve">This application intends on evaluating a document for non-conformance of these rules of style. They appear as comments that user may choose to ignore but if corrected will better the piece of text. Certain aspects are so deeply embedded in our writing style like usage of passive voice or construction of long winding sentences with plenty of descriptive words. </w:t>
+      </w:r>
+      <w:r>
+        <w:rPr>
+          <w:szCs w:val="36"/>
+          <w:lang w:val="en-GB"/>
+        </w:rPr>
+        <w:t>The application catches such seemingly trifling “errors” that can be hindrances to the reader of that text.</w:t>
+      </w:r>
+    </w:p>
+    <w:p>
+      <w:pPr>
+        <w:spacing w:line="360" w:lineRule="auto"/>
+        <w:jc w:val="both"/>
+        <w:rPr>
+          <w:szCs w:val="36"/>
+          <w:lang w:val="en-GB"/>
+        </w:rPr>
+      </w:pPr>
+    </w:p>
+    <w:p>
+      <w:pPr>
+        <w:spacing w:line="360" w:lineRule="auto"/>
+        <w:jc w:val="both"/>
+        <w:rPr>
+          <w:b/>
+          <w:sz w:val="32"/>
+          <w:szCs w:val="36"/>
+          <w:lang w:val="en-GB"/>
+        </w:rPr>
+      </w:pPr>
+      <w:r>
+        <w:rPr>
+          <w:b/>
+          <w:sz w:val="32"/>
           <w:szCs w:val="36"/>
           <w:lang w:val="en-GB"/>
         </w:rPr>
@@ -4966,11 +4728,11 @@
       <w:r>
         <w:rPr>
           <w:b/>
-          <w:sz w:val="28"/>
-          <w:szCs w:val="36"/>
-          <w:lang w:val="en-GB"/>
-        </w:rPr>
-        <w:t>Handling the perception of ego by different people</w:t>
+          <w:sz w:val="32"/>
+          <w:szCs w:val="36"/>
+          <w:lang w:val="en-GB"/>
+        </w:rPr>
+        <w:t>Evaluation of readability</w:t>
       </w:r>
     </w:p>
     <w:p>
@@ -5000,9 +4762,8 @@
           <w:kern w:val="36"/>
           <w:lang w:val="en-GB"/>
         </w:rPr>
-        <w:t xml:space="preserve">Different people perceive ego in different ways. Some people who are more egocentric by nature, are more worried about what benefits they get, whereas some people are more sociocentric, and are more concerned about the entire society as a whole, and not just about their personal benefits. The main challenge is the way in which we are able to capture this ego, and how we match the ego of one person with that of another person. To do this, we identify some attributes of the user profile as egocentric, which contribute to the ego of a person, and some attributes as </w:t>
-      </w:r>
-      <w:proofErr w:type="gramStart"/>
+        <w:t xml:space="preserve">Readability is the ease with which text can be read and understood. There are several measures of readability that </w:t>
+      </w:r>
       <w:r>
         <w:rPr>
           <w:rFonts w:cstheme="minorHAnsi"/>
@@ -5010,71 +4771,29 @@
           <w:kern w:val="36"/>
           <w:lang w:val="en-GB"/>
         </w:rPr>
-        <w:t>non egocentric</w:t>
-      </w:r>
-      <w:proofErr w:type="gramEnd"/>
-      <w:r>
+        <w:t>associate the readability of a text with a number. Some measures like Gunning-Fog index and SMOG index give a formulae denoting the number of years of formal education required to easily read a piece of text. Some others like the Flesch-Kincaid Reading Ease evaluate to a score from 0 to 100 - the higher the score, the easier is the text.</w:t>
+      </w:r>
+    </w:p>
+    <w:p>
+      <w:pPr>
+        <w:spacing w:line="360" w:lineRule="auto"/>
+        <w:jc w:val="both"/>
         <w:rPr>
           <w:rFonts w:cstheme="minorHAnsi"/>
           <w:color w:val="181818"/>
           <w:kern w:val="36"/>
           <w:lang w:val="en-GB"/>
         </w:rPr>
-        <w:t>, which do not contribute to the ego.</w:t>
-      </w:r>
-    </w:p>
-    <w:p>
-      <w:pPr>
-        <w:spacing w:line="360" w:lineRule="auto"/>
-        <w:jc w:val="both"/>
-        <w:rPr>
-          <w:szCs w:val="36"/>
-          <w:lang w:val="en-GB"/>
-        </w:rPr>
-      </w:pPr>
-      <w:bookmarkStart w:id="5" w:name="_Toc439994669"/>
-      <w:bookmarkStart w:id="6" w:name="_Toc441230975"/>
-    </w:p>
-    <w:p>
-      <w:pPr>
-        <w:spacing w:line="360" w:lineRule="auto"/>
-        <w:jc w:val="both"/>
-        <w:rPr>
-          <w:b/>
-          <w:sz w:val="28"/>
-          <w:szCs w:val="36"/>
-          <w:lang w:val="en-GB"/>
-        </w:rPr>
-      </w:pPr>
-      <w:r>
-        <w:rPr>
-          <w:b/>
-          <w:sz w:val="28"/>
-          <w:szCs w:val="36"/>
-          <w:lang w:val="en-GB"/>
-        </w:rPr>
-        <w:t>2.3 Creation of context</w:t>
-      </w:r>
-    </w:p>
-    <w:p>
-      <w:pPr>
-        <w:spacing w:line="360" w:lineRule="auto"/>
-        <w:jc w:val="both"/>
+      </w:pPr>
+      <w:r>
         <w:rPr>
           <w:rFonts w:cstheme="minorHAnsi"/>
           <w:color w:val="181818"/>
           <w:kern w:val="36"/>
           <w:lang w:val="en-GB"/>
         </w:rPr>
-      </w:pPr>
-      <w:r>
-        <w:rPr>
-          <w:b/>
-          <w:sz w:val="28"/>
-          <w:szCs w:val="36"/>
-          <w:lang w:val="en-GB"/>
-        </w:rPr>
         <w:tab/>
+        <w:t xml:space="preserve">Flamingo, for a given text, calculates several readability scores and gives an average value. This gives the user an idea as to which age group his/her document caters. It can also help the user </w:t>
       </w:r>
       <w:r>
         <w:rPr>
@@ -5083,154 +4802,63 @@
           <w:kern w:val="36"/>
           <w:lang w:val="en-GB"/>
         </w:rPr>
-        <w:t xml:space="preserve">The user can use an existing context or he can create a new context. The user can enter a brief description of the context we is willing to choose and he can create a new context. Each context is also associated with certain properties. The user can also add the properties to the context. Based on the context and its properties, the further matching is done. </w:t>
-      </w:r>
-    </w:p>
-    <w:p>
-      <w:pPr>
-        <w:spacing w:line="360" w:lineRule="auto"/>
-        <w:jc w:val="both"/>
+        <w:t>write keeping his target audience in mind. The application can be configured to alert the user when his writing goes either above or below the readability range for the target audience.</w:t>
+      </w:r>
+      <w:r>
         <w:rPr>
           <w:rFonts w:cstheme="minorHAnsi"/>
           <w:color w:val="181818"/>
           <w:kern w:val="36"/>
           <w:lang w:val="en-GB"/>
         </w:rPr>
-      </w:pPr>
-    </w:p>
-    <w:p>
-      <w:pPr>
-        <w:spacing w:line="360" w:lineRule="auto"/>
-        <w:jc w:val="both"/>
-        <w:rPr>
-          <w:b/>
-          <w:sz w:val="28"/>
-          <w:szCs w:val="36"/>
-          <w:lang w:val="en-GB"/>
-        </w:rPr>
-      </w:pPr>
-      <w:r>
-        <w:rPr>
-          <w:b/>
-          <w:sz w:val="28"/>
-          <w:szCs w:val="36"/>
-          <w:lang w:val="en-GB"/>
-        </w:rPr>
-        <w:t>2.4 Recommendation of context</w:t>
-      </w:r>
-    </w:p>
-    <w:p>
-      <w:pPr>
-        <w:spacing w:line="360" w:lineRule="auto"/>
-        <w:jc w:val="both"/>
-        <w:rPr>
-          <w:szCs w:val="36"/>
-          <w:lang w:val="en-GB"/>
-        </w:rPr>
-      </w:pPr>
-      <w:r>
-        <w:rPr>
-          <w:b/>
-          <w:sz w:val="28"/>
-          <w:szCs w:val="36"/>
-          <w:lang w:val="en-GB"/>
-        </w:rPr>
-        <w:tab/>
-      </w:r>
-      <w:r>
-        <w:rPr>
-          <w:szCs w:val="36"/>
-          <w:lang w:val="en-GB"/>
-        </w:rPr>
-        <w:t>It is also possible that the user is not able to express the context in which he is in, as a single term or phrase. Hence the user can write a small description of his context, and we recommend him a term or phrase for his context.</w:t>
-      </w:r>
-      <w:r>
-        <w:rPr>
-          <w:szCs w:val="36"/>
-          <w:lang w:val="en-GB"/>
-        </w:rPr>
-        <w:t xml:space="preserve"> The user can choose this context, or can give a term or phrase of his own.</w:t>
-      </w:r>
-      <w:r>
-        <w:rPr>
-          <w:szCs w:val="36"/>
-          <w:lang w:val="en-GB"/>
-        </w:rPr>
-        <w:t xml:space="preserve"> The same is also done for the properties of th</w:t>
-      </w:r>
-      <w:r>
-        <w:rPr>
-          <w:szCs w:val="36"/>
-          <w:lang w:val="en-GB"/>
-        </w:rPr>
-        <w:t>at</w:t>
-      </w:r>
-      <w:r>
-        <w:rPr>
-          <w:szCs w:val="36"/>
-          <w:lang w:val="en-GB"/>
-        </w:rPr>
-        <w:t xml:space="preserve"> context</w:t>
-      </w:r>
-      <w:r>
-        <w:rPr>
-          <w:szCs w:val="36"/>
-          <w:lang w:val="en-GB"/>
-        </w:rPr>
-        <w:t xml:space="preserve"> as well</w:t>
-      </w:r>
-      <w:r>
-        <w:rPr>
-          <w:szCs w:val="36"/>
-          <w:lang w:val="en-GB"/>
-        </w:rPr>
-        <w:t>.</w:t>
-      </w:r>
-    </w:p>
-    <w:p>
-      <w:pPr>
-        <w:spacing w:line="360" w:lineRule="auto"/>
-        <w:jc w:val="both"/>
-        <w:rPr>
-          <w:szCs w:val="36"/>
-          <w:lang w:val="en-GB"/>
-        </w:rPr>
-      </w:pPr>
-    </w:p>
-    <w:p>
-      <w:pPr>
-        <w:spacing w:line="360" w:lineRule="auto"/>
-        <w:jc w:val="both"/>
-        <w:rPr>
-          <w:b/>
-          <w:sz w:val="28"/>
-          <w:szCs w:val="36"/>
-          <w:lang w:val="en-GB"/>
-        </w:rPr>
-      </w:pPr>
-      <w:r>
-        <w:rPr>
-          <w:b/>
-          <w:sz w:val="28"/>
-          <w:szCs w:val="36"/>
-          <w:lang w:val="en-GB"/>
-        </w:rPr>
-        <w:t>2.5</w:t>
-      </w:r>
-      <w:r>
-        <w:rPr>
-          <w:b/>
-          <w:sz w:val="28"/>
-          <w:szCs w:val="36"/>
-          <w:lang w:val="en-GB"/>
-        </w:rPr>
-        <w:t xml:space="preserve"> Capturing the ego of a person</w:t>
-      </w:r>
-    </w:p>
-    <w:p>
-      <w:pPr>
-        <w:spacing w:line="360" w:lineRule="auto"/>
-        <w:ind w:firstLine="720"/>
+        <w:t xml:space="preserve"> Readability may be evaluated as and when the user requests for it or dynamically – as the user types.</w:t>
+      </w:r>
+    </w:p>
+    <w:p>
+      <w:pPr>
+        <w:spacing w:line="360" w:lineRule="auto"/>
+        <w:jc w:val="both"/>
+        <w:rPr>
+          <w:szCs w:val="36"/>
+          <w:lang w:val="en-GB"/>
+        </w:rPr>
+      </w:pPr>
+      <w:bookmarkStart w:id="5" w:name="_Toc439994669"/>
+      <w:bookmarkStart w:id="6" w:name="_Toc441230975"/>
+    </w:p>
+    <w:p>
+      <w:pPr>
+        <w:spacing w:line="360" w:lineRule="auto"/>
+        <w:jc w:val="both"/>
+        <w:rPr>
+          <w:b/>
+          <w:sz w:val="32"/>
+          <w:szCs w:val="36"/>
+          <w:lang w:val="en-GB"/>
+        </w:rPr>
+      </w:pPr>
+      <w:r>
+        <w:rPr>
+          <w:b/>
+          <w:sz w:val="32"/>
+          <w:szCs w:val="36"/>
+          <w:lang w:val="en-GB"/>
+        </w:rPr>
+        <w:t xml:space="preserve">2.3 </w:t>
+      </w:r>
+      <w:r>
+        <w:rPr>
+          <w:b/>
+          <w:sz w:val="32"/>
+          <w:szCs w:val="36"/>
+          <w:lang w:val="en-GB"/>
+        </w:rPr>
+        <w:t>Floweriness and obscurity</w:t>
+      </w:r>
+    </w:p>
+    <w:p>
+      <w:pPr>
+        <w:spacing w:line="360" w:lineRule="auto"/>
         <w:jc w:val="both"/>
         <w:rPr>
           <w:rFonts w:cstheme="minorHAnsi"/>
@@ -5241,12 +4869,21 @@
       </w:pPr>
       <w:r>
         <w:rPr>
+          <w:b/>
+          <w:sz w:val="28"/>
+          <w:szCs w:val="36"/>
+          <w:lang w:val="en-GB"/>
+        </w:rPr>
+        <w:tab/>
+      </w:r>
+      <w:r>
+        <w:rPr>
           <w:rFonts w:cstheme="minorHAnsi"/>
           <w:color w:val="181818"/>
           <w:kern w:val="36"/>
           <w:lang w:val="en-GB"/>
         </w:rPr>
-        <w:t>It is difficult to capture the ego of a person. The level of ego varies from person to person</w:t>
+        <w:t>[Lit survey</w:t>
       </w:r>
       <w:r>
         <w:rPr>
@@ -5255,91 +4892,147 @@
           <w:kern w:val="36"/>
           <w:lang w:val="en-GB"/>
         </w:rPr>
-        <w:t>, depending on their behavior. Each user profile consists of attributes, and some of these are identified as egocentric attributes. Some attributes that mainly contribute to the ego of a person include age and gender. It is commonly found that a person is congruent with another person of the same age, or a slight deviation from his or her age. It is also commonly found that people are more congruent with other people of the same gender. The reason behind this can also be the difference in ego between the two people.</w:t>
-      </w:r>
-    </w:p>
-    <w:p>
-      <w:pPr>
-        <w:spacing w:line="360" w:lineRule="auto"/>
-        <w:jc w:val="both"/>
+        <w:t>?</w:t>
+      </w:r>
+      <w:r>
+        <w:rPr>
+          <w:rFonts w:cstheme="minorHAnsi"/>
+          <w:color w:val="181818"/>
+          <w:kern w:val="36"/>
+          <w:lang w:val="en-GB"/>
+        </w:rPr>
+        <w:t>] F</w:t>
+      </w:r>
+      <w:r>
+        <w:rPr>
+          <w:rFonts w:cstheme="minorHAnsi"/>
+          <w:color w:val="181818"/>
+          <w:kern w:val="36"/>
+          <w:lang w:val="en-GB"/>
+        </w:rPr>
+        <w:t xml:space="preserve">loweriness is </w:t>
+      </w:r>
+      <w:r>
+        <w:rPr>
+          <w:rFonts w:cstheme="minorHAnsi"/>
+          <w:color w:val="181818"/>
+          <w:kern w:val="36"/>
+          <w:lang w:val="en-GB"/>
+        </w:rPr>
+        <w:t>a measure of how elaborate a piece of text is. It is the number of adjectives and adverbs per sentence. The higher this number, the greater is the floweriness. For an article or an essay, a less flowery text is preferred. However, works of literature may have a high floweriness count.</w:t>
+      </w:r>
+    </w:p>
+    <w:p>
+      <w:pPr>
+        <w:spacing w:line="360" w:lineRule="auto"/>
+        <w:jc w:val="both"/>
+        <w:rPr>
+          <w:rFonts w:cstheme="minorHAnsi"/>
+          <w:color w:val="181818"/>
+          <w:kern w:val="36"/>
+          <w:lang w:val="en-GB"/>
+        </w:rPr>
+      </w:pPr>
+      <w:r>
+        <w:rPr>
+          <w:rFonts w:cstheme="minorHAnsi"/>
+          <w:color w:val="181818"/>
+          <w:kern w:val="36"/>
+          <w:lang w:val="en-GB"/>
+        </w:rPr>
+        <w:tab/>
+        <w:t xml:space="preserve">Obscurity is a measure of the complexity of a piece of text, in terms of the number of rare words. A word is rare it its frequency of usage in the English language is very low. Obscurity is the number of rare words used per sentence. As is the case with floweriness, each </w:t>
+      </w:r>
+      <w:r>
+        <w:rPr>
+          <w:rFonts w:cstheme="minorHAnsi"/>
+          <w:color w:val="181818"/>
+          <w:kern w:val="36"/>
+          <w:lang w:val="en-GB"/>
+        </w:rPr>
+        <w:t>user’s requirement of obscurity may be different based on the type of text he is writing.</w:t>
+      </w:r>
+    </w:p>
+    <w:p>
+      <w:pPr>
+        <w:spacing w:line="360" w:lineRule="auto"/>
+        <w:jc w:val="both"/>
+        <w:rPr>
+          <w:rFonts w:cstheme="minorHAnsi"/>
+          <w:color w:val="181818"/>
+          <w:kern w:val="36"/>
+          <w:lang w:val="en-GB"/>
+        </w:rPr>
+      </w:pPr>
+      <w:r>
+        <w:rPr>
+          <w:rFonts w:cstheme="minorHAnsi"/>
+          <w:color w:val="181818"/>
+          <w:kern w:val="36"/>
+          <w:lang w:val="en-GB"/>
+        </w:rPr>
+        <w:tab/>
+        <w:t>This application provides the floweriness and obscurity count of a piece of text. The measure is provided as and when the user requests for it. The user may interpret the values of the measures according to the type of document he is writing. A literary work of art may be very flowery with the usage of complex and infrequently used words. A scientific article or essay must be less flowery but may still have a large set of rarely used words. However, a composition for children will necessarily be less descriptive with simple words.</w:t>
+      </w:r>
+    </w:p>
+    <w:p>
+      <w:pPr>
+        <w:spacing w:line="360" w:lineRule="auto"/>
+        <w:jc w:val="both"/>
+        <w:rPr>
+          <w:rFonts w:cstheme="minorHAnsi"/>
+          <w:color w:val="181818"/>
+          <w:kern w:val="36"/>
+          <w:lang w:val="en-GB"/>
+        </w:rPr>
+      </w:pPr>
+    </w:p>
+    <w:p>
+      <w:pPr>
+        <w:spacing w:line="360" w:lineRule="auto"/>
+        <w:jc w:val="both"/>
+        <w:rPr>
+          <w:b/>
+          <w:sz w:val="32"/>
+          <w:szCs w:val="36"/>
+          <w:lang w:val="en-GB"/>
+        </w:rPr>
+      </w:pPr>
+      <w:r>
+        <w:rPr>
+          <w:b/>
+          <w:sz w:val="32"/>
+          <w:szCs w:val="36"/>
+          <w:lang w:val="en-GB"/>
+        </w:rPr>
+        <w:t xml:space="preserve">2.4 </w:t>
+      </w:r>
+      <w:r>
+        <w:rPr>
+          <w:b/>
+          <w:sz w:val="32"/>
+          <w:szCs w:val="36"/>
+          <w:lang w:val="en-GB"/>
+        </w:rPr>
+        <w:t>Adherence to a template</w:t>
+      </w:r>
+    </w:p>
+    <w:p>
+      <w:pPr>
+        <w:spacing w:line="360" w:lineRule="auto"/>
+        <w:jc w:val="both"/>
+        <w:rPr>
+          <w:szCs w:val="36"/>
+          <w:lang w:val="en-GB"/>
+        </w:rPr>
+      </w:pPr>
+      <w:r>
         <w:rPr>
           <w:b/>
           <w:sz w:val="28"/>
           <w:szCs w:val="36"/>
           <w:lang w:val="en-GB"/>
         </w:rPr>
-      </w:pPr>
-    </w:p>
-    <w:p>
-      <w:pPr>
-        <w:spacing w:line="360" w:lineRule="auto"/>
-        <w:jc w:val="both"/>
-        <w:rPr>
-          <w:b/>
-          <w:sz w:val="28"/>
-          <w:szCs w:val="36"/>
-          <w:lang w:val="en-GB"/>
-        </w:rPr>
-      </w:pPr>
-    </w:p>
-    <w:p>
-      <w:pPr>
-        <w:spacing w:line="360" w:lineRule="auto"/>
-        <w:jc w:val="both"/>
-        <w:rPr>
-          <w:b/>
-          <w:sz w:val="28"/>
-          <w:szCs w:val="36"/>
-          <w:lang w:val="en-GB"/>
-        </w:rPr>
-      </w:pPr>
-    </w:p>
-    <w:p>
-      <w:pPr>
-        <w:spacing w:line="360" w:lineRule="auto"/>
-        <w:jc w:val="both"/>
-        <w:rPr>
-          <w:b/>
-          <w:sz w:val="28"/>
-          <w:szCs w:val="36"/>
-          <w:lang w:val="en-GB"/>
-        </w:rPr>
-      </w:pPr>
-      <w:r>
-        <w:rPr>
-          <w:b/>
-          <w:sz w:val="28"/>
-          <w:szCs w:val="36"/>
-          <w:lang w:val="en-GB"/>
-        </w:rPr>
-        <w:t>2.6</w:t>
-      </w:r>
-      <w:r>
-        <w:rPr>
-          <w:b/>
-          <w:sz w:val="28"/>
-          <w:szCs w:val="36"/>
-          <w:lang w:val="en-GB"/>
-        </w:rPr>
-        <w:t xml:space="preserve"> Matching the ego between people</w:t>
-      </w:r>
-    </w:p>
-    <w:p>
-      <w:pPr>
-        <w:spacing w:line="360" w:lineRule="auto"/>
-        <w:jc w:val="both"/>
-        <w:rPr>
-          <w:szCs w:val="36"/>
-          <w:lang w:val="en-GB"/>
-        </w:rPr>
-      </w:pPr>
-      <w:r>
-        <w:rPr>
-          <w:b/>
-          <w:sz w:val="28"/>
-          <w:szCs w:val="36"/>
-          <w:lang w:val="en-GB"/>
-        </w:rPr>
         <w:tab/>
       </w:r>
       <w:r>
@@ -5347,206 +5040,85 @@
           <w:szCs w:val="36"/>
           <w:lang w:val="en-GB"/>
         </w:rPr>
-        <w:t xml:space="preserve">Once the attributes that contribute to the ego of a person are identified, ego matching is done, to check if the two people are congruent with each other or not. People with similar ego often are more congruent than people with dissimilar ego. Thus we can eliminate some </w:t>
-      </w:r>
-      <w:proofErr w:type="gramStart"/>
-      <w:r>
-        <w:rPr>
-          <w:szCs w:val="36"/>
-          <w:lang w:val="en-GB"/>
-        </w:rPr>
-        <w:t>people</w:t>
-      </w:r>
-      <w:proofErr w:type="gramEnd"/>
-      <w:r>
-        <w:rPr>
-          <w:szCs w:val="36"/>
-          <w:lang w:val="en-GB"/>
-        </w:rPr>
-        <w:t xml:space="preserve"> whose ego does not match, thereby creating a stronger egocentric congruent network</w:t>
-      </w:r>
-      <w:r>
-        <w:rPr>
-          <w:szCs w:val="36"/>
-          <w:lang w:val="en-GB"/>
-        </w:rPr>
-        <w:t>.</w:t>
-      </w:r>
-    </w:p>
-    <w:p>
-      <w:pPr>
-        <w:autoSpaceDE w:val="0"/>
-        <w:autoSpaceDN w:val="0"/>
-        <w:adjustRightInd w:val="0"/>
-        <w:spacing w:line="360" w:lineRule="auto"/>
-        <w:jc w:val="both"/>
-        <w:rPr>
-          <w:rFonts w:eastAsiaTheme="minorHAnsi"/>
-          <w:lang w:val="en-GB"/>
-        </w:rPr>
-      </w:pPr>
-    </w:p>
-    <w:p>
-      <w:pPr>
-        <w:spacing w:line="360" w:lineRule="auto"/>
-        <w:jc w:val="both"/>
-        <w:rPr>
-          <w:b/>
-          <w:sz w:val="28"/>
-          <w:szCs w:val="36"/>
-          <w:lang w:val="en-GB"/>
-        </w:rPr>
-      </w:pPr>
-      <w:r>
-        <w:rPr>
-          <w:b/>
-          <w:sz w:val="28"/>
-          <w:szCs w:val="36"/>
-          <w:lang w:val="en-GB"/>
-        </w:rPr>
-        <w:t>2.</w:t>
-      </w:r>
-      <w:r>
-        <w:rPr>
-          <w:b/>
-          <w:sz w:val="28"/>
-          <w:szCs w:val="36"/>
-          <w:lang w:val="en-GB"/>
-        </w:rPr>
-        <w:t>7</w:t>
-      </w:r>
-      <w:r>
-        <w:rPr>
-          <w:b/>
-          <w:sz w:val="28"/>
-          <w:szCs w:val="36"/>
-          <w:lang w:val="en-GB"/>
-        </w:rPr>
-        <w:t xml:space="preserve"> Creation of Egocentric Congruent Networks for the given context</w:t>
-      </w:r>
-    </w:p>
-    <w:p>
-      <w:pPr>
-        <w:spacing w:line="360" w:lineRule="auto"/>
-        <w:jc w:val="both"/>
-        <w:rPr>
-          <w:szCs w:val="36"/>
-          <w:lang w:val="en-GB"/>
-        </w:rPr>
-      </w:pPr>
-      <w:r>
-        <w:rPr>
-          <w:b/>
-          <w:sz w:val="28"/>
-          <w:szCs w:val="36"/>
-          <w:lang w:val="en-GB"/>
-        </w:rPr>
-        <w:tab/>
-      </w:r>
-      <w:r>
-        <w:rPr>
-          <w:szCs w:val="36"/>
-          <w:lang w:val="en-GB"/>
-        </w:rPr>
-        <w:t xml:space="preserve">Once the egocentric networks are created, the user enters the context in which he </w:t>
-      </w:r>
-      <w:proofErr w:type="gramStart"/>
-      <w:r>
-        <w:rPr>
-          <w:szCs w:val="36"/>
-          <w:lang w:val="en-GB"/>
-        </w:rPr>
-        <w:t>is in.</w:t>
-      </w:r>
-      <w:proofErr w:type="gramEnd"/>
-      <w:r>
-        <w:rPr>
-          <w:szCs w:val="36"/>
-          <w:lang w:val="en-GB"/>
-        </w:rPr>
-        <w:t xml:space="preserve"> For this context, we will generate an egocentric congruent network, by considering the ego of the person as well as the given context. This egocentric congruent network will consist of the people who belong to that context and are congruent with each other. </w:t>
-      </w:r>
-    </w:p>
-    <w:p>
-      <w:pPr>
-        <w:spacing w:line="360" w:lineRule="auto"/>
-        <w:jc w:val="both"/>
-        <w:rPr>
-          <w:szCs w:val="36"/>
-          <w:lang w:val="en-GB"/>
-        </w:rPr>
-      </w:pPr>
-    </w:p>
-    <w:p>
-      <w:pPr>
-        <w:spacing w:line="360" w:lineRule="auto"/>
-        <w:jc w:val="both"/>
-        <w:rPr>
-          <w:b/>
-          <w:sz w:val="28"/>
-          <w:szCs w:val="36"/>
-          <w:lang w:val="en-GB"/>
-        </w:rPr>
-      </w:pPr>
-      <w:r>
-        <w:rPr>
-          <w:b/>
-          <w:sz w:val="28"/>
-          <w:szCs w:val="36"/>
-          <w:lang w:val="en-GB"/>
-        </w:rPr>
-        <w:t>2.</w:t>
-      </w:r>
-      <w:r>
-        <w:rPr>
-          <w:b/>
-          <w:sz w:val="28"/>
-          <w:szCs w:val="36"/>
-          <w:lang w:val="en-GB"/>
-        </w:rPr>
-        <w:t>8</w:t>
-      </w:r>
-      <w:r>
-        <w:rPr>
-          <w:b/>
-          <w:sz w:val="28"/>
-          <w:szCs w:val="36"/>
-          <w:lang w:val="en-GB"/>
-        </w:rPr>
-        <w:t xml:space="preserve"> Measuring the degree and stability of the Egocentric Congruent Network</w:t>
-      </w:r>
-    </w:p>
-    <w:p>
-      <w:pPr>
-        <w:spacing w:line="360" w:lineRule="auto"/>
-        <w:jc w:val="both"/>
-        <w:rPr>
-          <w:szCs w:val="36"/>
-          <w:lang w:val="en-GB"/>
-        </w:rPr>
-      </w:pPr>
-      <w:r>
-        <w:rPr>
-          <w:b/>
-          <w:sz w:val="28"/>
-          <w:szCs w:val="36"/>
-          <w:lang w:val="en-GB"/>
-        </w:rPr>
-        <w:tab/>
-      </w:r>
-      <w:r>
-        <w:rPr>
-          <w:szCs w:val="36"/>
-          <w:lang w:val="en-GB"/>
-        </w:rPr>
-        <w:t xml:space="preserve">Once the egocentric congruent network is generated, it is then checked for its degree and stability. The degree of the egocentric congruent network will tell us as to how congruent the people in the network are, with each other. The stability of the egocentric congruent network tells us </w:t>
-      </w:r>
-      <w:r>
-        <w:rPr>
-          <w:szCs w:val="36"/>
-          <w:lang w:val="en-GB"/>
-        </w:rPr>
-        <w:t>to what extent the congruent network changes throughout the lifetime of the context. This tells us how stable and strong the network is.</w:t>
+        <w:t xml:space="preserve">When the user wishes to write a piece of text that requires a particular format, he may </w:t>
+      </w:r>
+      <w:r>
+        <w:rPr>
+          <w:szCs w:val="36"/>
+          <w:lang w:val="en-GB"/>
+        </w:rPr>
+        <w:t>waste time searching for a suitable template. Flamingo provides templates of popular formats like school essay and formal letter. The user can fill the appropriate data according to the template provided. After completion, the user can view his document with the text provided appended with help text. The user may also edit it further. Conformance to the template is not checked when the user begins editing his document.</w:t>
+      </w:r>
+    </w:p>
+    <w:p>
+      <w:pPr>
+        <w:spacing w:line="360" w:lineRule="auto"/>
+        <w:jc w:val="both"/>
+        <w:rPr>
+          <w:szCs w:val="36"/>
+          <w:lang w:val="en-GB"/>
+        </w:rPr>
+      </w:pPr>
+    </w:p>
+    <w:p>
+      <w:pPr>
+        <w:spacing w:line="360" w:lineRule="auto"/>
+        <w:jc w:val="both"/>
+        <w:rPr>
+          <w:b/>
+          <w:sz w:val="32"/>
+          <w:szCs w:val="36"/>
+          <w:lang w:val="en-GB"/>
+        </w:rPr>
+      </w:pPr>
+      <w:r>
+        <w:rPr>
+          <w:b/>
+          <w:sz w:val="32"/>
+          <w:szCs w:val="36"/>
+          <w:lang w:val="en-GB"/>
+        </w:rPr>
+        <w:t>2.5</w:t>
+      </w:r>
+      <w:r>
+        <w:rPr>
+          <w:b/>
+          <w:sz w:val="32"/>
+          <w:szCs w:val="36"/>
+          <w:lang w:val="en-GB"/>
+        </w:rPr>
+        <w:t xml:space="preserve"> </w:t>
+      </w:r>
+      <w:r>
+        <w:rPr>
+          <w:b/>
+          <w:sz w:val="32"/>
+          <w:szCs w:val="36"/>
+          <w:lang w:val="en-GB"/>
+        </w:rPr>
+        <w:t>Simple text editor</w:t>
+      </w:r>
+    </w:p>
+    <w:p>
+      <w:pPr>
+        <w:spacing w:line="360" w:lineRule="auto"/>
+        <w:ind w:firstLine="720"/>
+        <w:jc w:val="both"/>
+        <w:rPr>
+          <w:rFonts w:cstheme="minorHAnsi"/>
+          <w:color w:val="181818"/>
+          <w:kern w:val="36"/>
+          <w:lang w:val="en-GB"/>
+        </w:rPr>
+      </w:pPr>
+      <w:r>
+        <w:rPr>
+          <w:rFonts w:cstheme="minorHAnsi"/>
+          <w:color w:val="181818"/>
+          <w:kern w:val="36"/>
+          <w:lang w:val="en-GB"/>
+        </w:rPr>
+        <w:t xml:space="preserve">At the heart of this plethora of functionality is that Flamingo is a text editor. It provides the user all the basic features of a text editor – new, open, undo, redo, cut, copy and paste. The application can save text only in a .txt format file, but can read any file with ASCII characters. Just like other text editors, Flamingo does not provide text-formatting functionality. </w:t>
       </w:r>
     </w:p>
     <w:p>
@@ -6388,7 +5960,23 @@
           <w:szCs w:val="36"/>
           <w:lang w:val="en-GB"/>
         </w:rPr>
-        <w:t> services are sometimes considered as a social network service, though in a broader sense, social network service usually means an individual-centered service whereas </w:t>
+        <w:t> services are sometimes considered as a social network service, though in a broader sense, social network service usually means an individual-</w:t>
+      </w:r>
+      <w:proofErr w:type="spellStart"/>
+      <w:r>
+        <w:rPr>
+          <w:szCs w:val="36"/>
+          <w:lang w:val="en-GB"/>
+        </w:rPr>
+        <w:t>centered</w:t>
+      </w:r>
+      <w:proofErr w:type="spellEnd"/>
+      <w:r>
+        <w:rPr>
+          <w:szCs w:val="36"/>
+          <w:lang w:val="en-GB"/>
+        </w:rPr>
+        <w:t xml:space="preserve"> service whereas </w:t>
       </w:r>
       <w:hyperlink r:id="rId15" w:tooltip="Online community" w:history="1">
         <w:r>
@@ -6404,7 +5992,23 @@
           <w:szCs w:val="36"/>
           <w:lang w:val="en-GB"/>
         </w:rPr>
-        <w:t> services are group-centered. Social networking sites allow users to share ideas, pictures, posts, activities, events, and interests with people in their network.</w:t>
+        <w:t> services are group-</w:t>
+      </w:r>
+      <w:proofErr w:type="spellStart"/>
+      <w:r>
+        <w:rPr>
+          <w:szCs w:val="36"/>
+          <w:lang w:val="en-GB"/>
+        </w:rPr>
+        <w:t>centered</w:t>
+      </w:r>
+      <w:proofErr w:type="spellEnd"/>
+      <w:r>
+        <w:rPr>
+          <w:szCs w:val="36"/>
+          <w:lang w:val="en-GB"/>
+        </w:rPr>
+        <w:t>. Social networking sites allow users to share ideas, pictures, posts, activities, events, and interests with people in their network.</w:t>
       </w:r>
     </w:p>
     <w:p>
@@ -6592,7 +6196,23 @@
           <w:szCs w:val="36"/>
           <w:lang w:val="en-GB"/>
         </w:rPr>
-        <w:t>Much of the early research on online communities assume that individuals using these systems would be connecting with others outside their preexisting social group or location, liberating them to form communities around shared interests, as opposed to shared geography. Other researchers have suggested that the professional use of network sites produce “</w:t>
+        <w:t xml:space="preserve">Much of the early research on online communities assume that individuals using these systems would be connecting with others outside their </w:t>
+      </w:r>
+      <w:proofErr w:type="spellStart"/>
+      <w:r>
+        <w:rPr>
+          <w:szCs w:val="36"/>
+          <w:lang w:val="en-GB"/>
+        </w:rPr>
+        <w:t>preexisting</w:t>
+      </w:r>
+      <w:proofErr w:type="spellEnd"/>
+      <w:r>
+        <w:rPr>
+          <w:szCs w:val="36"/>
+          <w:lang w:val="en-GB"/>
+        </w:rPr>
+        <w:t xml:space="preserve"> social group or location, liberating them to form communities around shared interests, as opposed to shared geography. Other researchers have suggested that the professional use of network sites produce “</w:t>
       </w:r>
       <w:hyperlink r:id="rId20" w:tooltip="Social capital" w:history="1">
         <w:r>
@@ -6636,7 +6256,23 @@
           <w:szCs w:val="36"/>
           <w:lang w:val="en-GB"/>
         </w:rPr>
-        <w:t>Social networks exhibit strikingly systematic patterns across a wide range of human contexts. Although genetic variation accounts for a significant portion of the variation in many complex social behaviors, the heritability of egocentric social network attributes is unknown.</w:t>
+        <w:t xml:space="preserve">Social networks exhibit strikingly systematic patterns across a wide range of human contexts. Although genetic variation accounts for a significant portion of the variation in many complex social </w:t>
+      </w:r>
+      <w:proofErr w:type="spellStart"/>
+      <w:r>
+        <w:rPr>
+          <w:szCs w:val="36"/>
+          <w:lang w:val="en-GB"/>
+        </w:rPr>
+        <w:t>behaviors</w:t>
+      </w:r>
+      <w:proofErr w:type="spellEnd"/>
+      <w:r>
+        <w:rPr>
+          <w:szCs w:val="36"/>
+          <w:lang w:val="en-GB"/>
+        </w:rPr>
+        <w:t>, the heritability of egocentric social network attributes is unknown.</w:t>
       </w:r>
     </w:p>
     <w:p>
@@ -6685,7 +6321,87 @@
           <w:szCs w:val="36"/>
           <w:lang w:val="en-GB"/>
         </w:rPr>
-        <w:t>The roots of social network analysis are found in the mathematical study of graph theory (such as the work of Erdos, Harary and Rappaport) and empirical studies of social psychology (Bott, Heider and Moreno). While the former group were charting various axioms between abstract nodes and lines, the latter found nodes and lines to be a sensible way to map concrete relationships between individuals. As the field matured in the latter half of the twentieth century these two groups converged on a series of metrics and methods to tease out underlying structures from complex empirical phenomena.</w:t>
+        <w:t xml:space="preserve">The roots of social network analysis are found in the mathematical study of graph theory (such as the work of </w:t>
+      </w:r>
+      <w:proofErr w:type="spellStart"/>
+      <w:r>
+        <w:rPr>
+          <w:szCs w:val="36"/>
+          <w:lang w:val="en-GB"/>
+        </w:rPr>
+        <w:t>Erdos</w:t>
+      </w:r>
+      <w:proofErr w:type="spellEnd"/>
+      <w:r>
+        <w:rPr>
+          <w:szCs w:val="36"/>
+          <w:lang w:val="en-GB"/>
+        </w:rPr>
+        <w:t xml:space="preserve">, </w:t>
+      </w:r>
+      <w:proofErr w:type="spellStart"/>
+      <w:r>
+        <w:rPr>
+          <w:szCs w:val="36"/>
+          <w:lang w:val="en-GB"/>
+        </w:rPr>
+        <w:t>Harary</w:t>
+      </w:r>
+      <w:proofErr w:type="spellEnd"/>
+      <w:r>
+        <w:rPr>
+          <w:szCs w:val="36"/>
+          <w:lang w:val="en-GB"/>
+        </w:rPr>
+        <w:t xml:space="preserve"> and </w:t>
+      </w:r>
+      <w:proofErr w:type="spellStart"/>
+      <w:r>
+        <w:rPr>
+          <w:szCs w:val="36"/>
+          <w:lang w:val="en-GB"/>
+        </w:rPr>
+        <w:t>Rappaport</w:t>
+      </w:r>
+      <w:proofErr w:type="spellEnd"/>
+      <w:r>
+        <w:rPr>
+          <w:szCs w:val="36"/>
+          <w:lang w:val="en-GB"/>
+        </w:rPr>
+        <w:t>) and empirical studies of social psychology (</w:t>
+      </w:r>
+      <w:proofErr w:type="spellStart"/>
+      <w:r>
+        <w:rPr>
+          <w:szCs w:val="36"/>
+          <w:lang w:val="en-GB"/>
+        </w:rPr>
+        <w:t>Bott</w:t>
+      </w:r>
+      <w:proofErr w:type="spellEnd"/>
+      <w:r>
+        <w:rPr>
+          <w:szCs w:val="36"/>
+          <w:lang w:val="en-GB"/>
+        </w:rPr>
+        <w:t xml:space="preserve">, </w:t>
+      </w:r>
+      <w:proofErr w:type="spellStart"/>
+      <w:r>
+        <w:rPr>
+          <w:szCs w:val="36"/>
+          <w:lang w:val="en-GB"/>
+        </w:rPr>
+        <w:t>Heider</w:t>
+      </w:r>
+      <w:proofErr w:type="spellEnd"/>
+      <w:r>
+        <w:rPr>
+          <w:szCs w:val="36"/>
+          <w:lang w:val="en-GB"/>
+        </w:rPr>
+        <w:t xml:space="preserve"> and Moreno). While the former group were charting various axioms between abstract nodes and lines, the latter found nodes and lines to be a sensible way to map concrete relationships between individuals. As the field matured in the latter half of the twentieth century these two groups converged on a series of metrics and methods to tease out underlying structures from complex empirical phenomena.</w:t>
       </w:r>
     </w:p>
     <w:p>
@@ -6713,7 +6429,23 @@
           <w:szCs w:val="36"/>
           <w:lang w:val="en-GB"/>
         </w:rPr>
-        <w:t>Social network analysis is a rapidly expanding interdisciplinary paradigm, much of which is taking place with online data. Social network analysis has emerged in the past half-century as a compelling complement to the standard toolkit of social science researchers. At its foundation is a belief that explanations for social organization are not to be found in innate drives or abstract forces. Instead we can look to the structure of relationships that constrain and enable interaction alongside the behaviors of agents that reproduce and alter these structures. Social network analysis is particularly well suited to understanding online interaction. There are two key facts about online interaction that make it particularly amenable to social network analysis - the nature of online interaction and the nature of digital information.</w:t>
+        <w:t xml:space="preserve">Social network analysis is a rapidly expanding interdisciplinary paradigm, much of which is taking place with online data. Social network analysis has emerged in the past half-century as a compelling complement to the standard toolkit of social science researchers. At its foundation is a belief that explanations for social organization are not to be found in innate drives or abstract forces. Instead we can look to the structure of relationships that constrain and enable interaction alongside the </w:t>
+      </w:r>
+      <w:proofErr w:type="spellStart"/>
+      <w:r>
+        <w:rPr>
+          <w:szCs w:val="36"/>
+          <w:lang w:val="en-GB"/>
+        </w:rPr>
+        <w:t>behaviors</w:t>
+      </w:r>
+      <w:proofErr w:type="spellEnd"/>
+      <w:r>
+        <w:rPr>
+          <w:szCs w:val="36"/>
+          <w:lang w:val="en-GB"/>
+        </w:rPr>
+        <w:t xml:space="preserve"> of agents that reproduce and alter these structures. Social network analysis is particularly well suited to understanding online interaction. There are two key facts about online interaction that make it particularly amenable to social network analysis - the nature of online interaction and the nature of digital information.</w:t>
       </w:r>
     </w:p>
     <w:p>
@@ -6798,7 +6530,39 @@
           <w:szCs w:val="36"/>
           <w:lang w:val="en-GB"/>
         </w:rPr>
-        <w:t>Network analysis began to mature in the 1970s. In 1969, Stanley Milgram published his Small World experiment, demonstrating the “six degrees of separation”. In 1973, Mark Granovetter’s published the landmark “The Strength of Weak Ties” which showed empirically and theoretically how the logic of relationship formation led to clusters of individuals with common knowledge and important ’weak tie’ links between these clusters. The following two decades saw explosive growth in the number of studies that either alluded to or directly employed network analysis.</w:t>
+        <w:t xml:space="preserve">Network analysis began to mature in the 1970s. In 1969, Stanley </w:t>
+      </w:r>
+      <w:proofErr w:type="spellStart"/>
+      <w:r>
+        <w:rPr>
+          <w:szCs w:val="36"/>
+          <w:lang w:val="en-GB"/>
+        </w:rPr>
+        <w:t>Milgram</w:t>
+      </w:r>
+      <w:proofErr w:type="spellEnd"/>
+      <w:r>
+        <w:rPr>
+          <w:szCs w:val="36"/>
+          <w:lang w:val="en-GB"/>
+        </w:rPr>
+        <w:t xml:space="preserve"> published his Small World experiment, demonstrating the “six degrees of separation”. In 1973, Mark </w:t>
+      </w:r>
+      <w:proofErr w:type="spellStart"/>
+      <w:r>
+        <w:rPr>
+          <w:szCs w:val="36"/>
+          <w:lang w:val="en-GB"/>
+        </w:rPr>
+        <w:t>Granovetter’s</w:t>
+      </w:r>
+      <w:proofErr w:type="spellEnd"/>
+      <w:r>
+        <w:rPr>
+          <w:szCs w:val="36"/>
+          <w:lang w:val="en-GB"/>
+        </w:rPr>
+        <w:t xml:space="preserve"> published the landmark “The Strength of Weak Ties” which showed empirically and theoretically how the logic of relationship formation led to clusters of individuals with common knowledge and important ’weak tie’ links between these clusters. The following two decades saw explosive growth in the number of studies that either alluded to or directly employed network analysis.</w:t>
       </w:r>
     </w:p>
     <w:p>
@@ -6825,7 +6589,23 @@
           <w:szCs w:val="36"/>
           <w:lang w:val="en-GB"/>
         </w:rPr>
-        <w:t>One of the most basic notions governing the structure of social networks is homophily, the principle that we tend to be similar to our friends. (</w:t>
+        <w:t xml:space="preserve">One of the most basic notions governing the structure of social networks is </w:t>
+      </w:r>
+      <w:proofErr w:type="spellStart"/>
+      <w:r>
+        <w:rPr>
+          <w:szCs w:val="36"/>
+          <w:lang w:val="en-GB"/>
+        </w:rPr>
+        <w:t>homophily</w:t>
+      </w:r>
+      <w:proofErr w:type="spellEnd"/>
+      <w:r>
+        <w:rPr>
+          <w:szCs w:val="36"/>
+          <w:lang w:val="en-GB"/>
+        </w:rPr>
+        <w:t>, the principle that we tend to be similar to our friends. (</w:t>
       </w:r>
       <w:proofErr w:type="gramStart"/>
       <w:r>
@@ -6841,7 +6621,23 @@
           <w:szCs w:val="36"/>
           <w:lang w:val="en-GB"/>
         </w:rPr>
-        <w:t xml:space="preserve"> the tendency for people to choose relationships with people who have similar attributes). Homophily provides a fundamental illustration of how a network’s surrounding contexts can drive the formation of its links. </w:t>
+        <w:t xml:space="preserve"> the tendency for people to choose relationships with people who have similar attributes). </w:t>
+      </w:r>
+      <w:proofErr w:type="spellStart"/>
+      <w:r>
+        <w:rPr>
+          <w:szCs w:val="36"/>
+          <w:lang w:val="en-GB"/>
+        </w:rPr>
+        <w:t>Homophily</w:t>
+      </w:r>
+      <w:proofErr w:type="spellEnd"/>
+      <w:r>
+        <w:rPr>
+          <w:szCs w:val="36"/>
+          <w:lang w:val="en-GB"/>
+        </w:rPr>
+        <w:t xml:space="preserve"> provides a fundamental illustration of how a network’s surrounding contexts can drive the formation of its links. </w:t>
       </w:r>
       <w:r>
         <w:rPr>
@@ -7433,8 +7229,17 @@
           <w:szCs w:val="36"/>
           <w:lang w:val="en-GB"/>
         </w:rPr>
-        <w:t>Connection maps by LinkedIn - InMaps</w:t>
-      </w:r>
+        <w:t xml:space="preserve">Connection maps by LinkedIn - </w:t>
+      </w:r>
+      <w:proofErr w:type="spellStart"/>
+      <w:r>
+        <w:rPr>
+          <w:szCs w:val="36"/>
+          <w:lang w:val="en-GB"/>
+        </w:rPr>
+        <w:t>InMaps</w:t>
+      </w:r>
+      <w:proofErr w:type="spellEnd"/>
     </w:p>
     <w:p>
       <w:pPr>
@@ -7446,12 +7251,37 @@
           <w:lang w:val="en-GB"/>
         </w:rPr>
       </w:pPr>
-      <w:r>
-        <w:rPr>
-          <w:szCs w:val="36"/>
-          <w:lang w:val="en-GB"/>
-        </w:rPr>
-        <w:t>InMaps are used to visualize how your network looks like. It would be interesting to find out whether one’s connections form clusters or groups. It would be nice if one could see the way all connections are related to each other and also be able to identify the elusive hubs between one’s professional worlds. InMaps are capable of doing this.</w:t>
+      <w:proofErr w:type="spellStart"/>
+      <w:r>
+        <w:rPr>
+          <w:szCs w:val="36"/>
+          <w:lang w:val="en-GB"/>
+        </w:rPr>
+        <w:t>InMaps</w:t>
+      </w:r>
+      <w:proofErr w:type="spellEnd"/>
+      <w:r>
+        <w:rPr>
+          <w:szCs w:val="36"/>
+          <w:lang w:val="en-GB"/>
+        </w:rPr>
+        <w:t xml:space="preserve"> are used to visualize how your network looks like. It would be interesting to find out whether one’s connections form clusters or groups. It would be nice if one could see the way all connections are related to each other and also be able to identify the elusive hubs between one’s professional worlds. </w:t>
+      </w:r>
+      <w:proofErr w:type="spellStart"/>
+      <w:r>
+        <w:rPr>
+          <w:szCs w:val="36"/>
+          <w:lang w:val="en-GB"/>
+        </w:rPr>
+        <w:t>InMaps</w:t>
+      </w:r>
+      <w:proofErr w:type="spellEnd"/>
+      <w:r>
+        <w:rPr>
+          <w:szCs w:val="36"/>
+          <w:lang w:val="en-GB"/>
+        </w:rPr>
+        <w:t xml:space="preserve"> are capable of doing this.</w:t>
       </w:r>
     </w:p>
     <w:p>
@@ -7517,7 +7347,23 @@
           <w:szCs w:val="36"/>
           <w:lang w:val="en-GB"/>
         </w:rPr>
-        <w:t>Ego networks have a simple but constrained structure, which makes it simple for us to collect data, but we will have fewer powerful tools with which to analyze the data. Techniques that have been used to analyze ego networks are usually based on density, connectivity or the attributes of the neighboring nodes, or combinations of all the three.</w:t>
+        <w:t xml:space="preserve">Ego networks have a simple but constrained structure, which makes it simple for us to collect data, but we will have fewer powerful tools with which to analyze the data. Techniques that have been used to analyze ego networks are usually based on density, connectivity or the attributes of the </w:t>
+      </w:r>
+      <w:proofErr w:type="spellStart"/>
+      <w:r>
+        <w:rPr>
+          <w:szCs w:val="36"/>
+          <w:lang w:val="en-GB"/>
+        </w:rPr>
+        <w:t>neighboring</w:t>
+      </w:r>
+      <w:proofErr w:type="spellEnd"/>
+      <w:r>
+        <w:rPr>
+          <w:szCs w:val="36"/>
+          <w:lang w:val="en-GB"/>
+        </w:rPr>
+        <w:t xml:space="preserve"> nodes, or combinations of all the three.</w:t>
       </w:r>
     </w:p>
     <w:p>
@@ -7850,7 +7696,23 @@
           <w:szCs w:val="36"/>
           <w:lang w:val="en-GB"/>
         </w:rPr>
-        <w:t>Visual representation of social networks is important to understand the network data and convey the result of the analysis. Many of the analytic software have modules for network visualization. Exploration of the data is done through displaying nodes and ties in various layouts, and attributing colors, size and other advanced properties to nodes. Visual representations of networks may be a powerful method for conveying complex information, but care should be taken in interpreting node and graph properties from visual displays alone, as they may misrepresent structural properties better captured through quantitative analyses.</w:t>
+        <w:t xml:space="preserve">Visual representation of social networks is important to understand the network data and convey the result of the analysis. Many of the analytic software have modules for network visualization. Exploration of the data is done through displaying nodes and ties in various layouts, and attributing </w:t>
+      </w:r>
+      <w:proofErr w:type="spellStart"/>
+      <w:r>
+        <w:rPr>
+          <w:szCs w:val="36"/>
+          <w:lang w:val="en-GB"/>
+        </w:rPr>
+        <w:t>colors</w:t>
+      </w:r>
+      <w:proofErr w:type="spellEnd"/>
+      <w:r>
+        <w:rPr>
+          <w:szCs w:val="36"/>
+          <w:lang w:val="en-GB"/>
+        </w:rPr>
+        <w:t>, size and other advanced properties to nodes. Visual representations of networks may be a powerful method for conveying complex information, but care should be taken in interpreting node and graph properties from visual displays alone, as they may misrepresent structural properties better captured through quantitative analyses.</w:t>
       </w:r>
     </w:p>
     <w:p>
@@ -7930,7 +7792,23 @@
           <w:szCs w:val="36"/>
           <w:lang w:val="en-GB"/>
         </w:rPr>
-        <w:t>collected. This is the first step in order to generate a congruent network of people. For this project, the information of users has been collected from Facebook using the Graph API. The Graph API is the primary way to collect data from the </w:t>
+        <w:t xml:space="preserve">collected. This is the first step in order to generate a congruent network of people. For this project, the information of users has been collected from </w:t>
+      </w:r>
+      <w:proofErr w:type="spellStart"/>
+      <w:r>
+        <w:rPr>
+          <w:szCs w:val="36"/>
+          <w:lang w:val="en-GB"/>
+        </w:rPr>
+        <w:t>Facebook</w:t>
+      </w:r>
+      <w:proofErr w:type="spellEnd"/>
+      <w:r>
+        <w:rPr>
+          <w:szCs w:val="36"/>
+          <w:lang w:val="en-GB"/>
+        </w:rPr>
+        <w:t xml:space="preserve"> using the Graph API. The Graph API is the primary way to collect data from the </w:t>
       </w:r>
       <w:hyperlink r:id="rId31" w:history="1">
         <w:r>
@@ -7946,7 +7824,23 @@
           <w:szCs w:val="36"/>
           <w:lang w:val="en-GB"/>
         </w:rPr>
-        <w:t xml:space="preserve"> of Facebook. It is a low-level HTTP-based API that can be used to query data and post new stories.</w:t>
+        <w:t xml:space="preserve"> of </w:t>
+      </w:r>
+      <w:proofErr w:type="spellStart"/>
+      <w:r>
+        <w:rPr>
+          <w:szCs w:val="36"/>
+          <w:lang w:val="en-GB"/>
+        </w:rPr>
+        <w:t>Facebook</w:t>
+      </w:r>
+      <w:proofErr w:type="spellEnd"/>
+      <w:r>
+        <w:rPr>
+          <w:szCs w:val="36"/>
+          <w:lang w:val="en-GB"/>
+        </w:rPr>
+        <w:t>. It is a low-level HTTP-based API that can be used to query data and post new stories.</w:t>
       </w:r>
     </w:p>
     <w:p>
@@ -7964,14 +7858,46 @@
           <w:lang w:val="en-GB"/>
         </w:rPr>
         <w:tab/>
-        <w:t xml:space="preserve">In order to collect a user’s information from Facebook using the Graph API, </w:t>
-      </w:r>
-      <w:r>
-        <w:rPr>
-          <w:szCs w:val="36"/>
-          <w:lang w:val="en-GB"/>
-        </w:rPr>
-        <w:t>the access token of the user has to be obtained. The access token is a random string that identifies a user and provides information about granted permissions. Once the user access token is obtained, we can collect the information of the user, as well as the information of the user’s friends on Facebook, using a HTTP request.</w:t>
+        <w:t xml:space="preserve">In order to collect a user’s information from </w:t>
+      </w:r>
+      <w:proofErr w:type="spellStart"/>
+      <w:r>
+        <w:rPr>
+          <w:szCs w:val="36"/>
+          <w:lang w:val="en-GB"/>
+        </w:rPr>
+        <w:t>Facebook</w:t>
+      </w:r>
+      <w:proofErr w:type="spellEnd"/>
+      <w:r>
+        <w:rPr>
+          <w:szCs w:val="36"/>
+          <w:lang w:val="en-GB"/>
+        </w:rPr>
+        <w:t xml:space="preserve"> using the Graph API, </w:t>
+      </w:r>
+      <w:r>
+        <w:rPr>
+          <w:szCs w:val="36"/>
+          <w:lang w:val="en-GB"/>
+        </w:rPr>
+        <w:t xml:space="preserve">the access token of the user has to be obtained. The access token is a random string that identifies a user and provides information about granted permissions. Once the user access token is obtained, we can collect the information of the user, as well as the information of the user’s friends on </w:t>
+      </w:r>
+      <w:proofErr w:type="spellStart"/>
+      <w:r>
+        <w:rPr>
+          <w:szCs w:val="36"/>
+          <w:lang w:val="en-GB"/>
+        </w:rPr>
+        <w:t>Facebook</w:t>
+      </w:r>
+      <w:proofErr w:type="spellEnd"/>
+      <w:r>
+        <w:rPr>
+          <w:szCs w:val="36"/>
+          <w:lang w:val="en-GB"/>
+        </w:rPr>
+        <w:t>, using a HTTP request.</w:t>
       </w:r>
     </w:p>
     <w:p>
@@ -8367,7 +8293,23 @@
           <w:szCs w:val="36"/>
           <w:lang w:val="en-GB"/>
         </w:rPr>
-        <w:t xml:space="preserve"> networks, ones in which every connection between network members is visible, we take a more restrictive view. Using egocentric network analysis techniques, which examine only people’s immediate neighbors and associated interconnections, helps us learn about how individuals correspond with their social networks.</w:t>
+        <w:t xml:space="preserve"> networks, ones in which every connection between network members is visible, we take a more restrictive view. Using egocentric network analysis techniques, which examine only people’s immediate </w:t>
+      </w:r>
+      <w:proofErr w:type="spellStart"/>
+      <w:r>
+        <w:rPr>
+          <w:szCs w:val="36"/>
+          <w:lang w:val="en-GB"/>
+        </w:rPr>
+        <w:t>neighbors</w:t>
+      </w:r>
+      <w:proofErr w:type="spellEnd"/>
+      <w:r>
+        <w:rPr>
+          <w:szCs w:val="36"/>
+          <w:lang w:val="en-GB"/>
+        </w:rPr>
+        <w:t xml:space="preserve"> and associated interconnections, helps us learn about how individuals correspond with their social networks.</w:t>
       </w:r>
     </w:p>
     <w:p>
@@ -8719,12 +8661,21 @@
           <w:lang w:val="en-GB"/>
         </w:rPr>
       </w:pPr>
-      <w:r>
-        <w:rPr>
-          <w:rFonts w:eastAsiaTheme="minorHAnsi"/>
-          <w:lang w:val="en-GB"/>
-        </w:rPr>
-        <w:t>Behavioral models</w:t>
+      <w:proofErr w:type="spellStart"/>
+      <w:r>
+        <w:rPr>
+          <w:rFonts w:eastAsiaTheme="minorHAnsi"/>
+          <w:lang w:val="en-GB"/>
+        </w:rPr>
+        <w:t>Behavioral</w:t>
+      </w:r>
+      <w:proofErr w:type="spellEnd"/>
+      <w:r>
+        <w:rPr>
+          <w:rFonts w:eastAsiaTheme="minorHAnsi"/>
+          <w:lang w:val="en-GB"/>
+        </w:rPr>
+        <w:t xml:space="preserve"> models</w:t>
       </w:r>
     </w:p>
     <w:p>
@@ -8997,7 +8948,23 @@
           <w:szCs w:val="36"/>
           <w:lang w:val="en-GB"/>
         </w:rPr>
-        <w:t xml:space="preserve">Social network analysis offers a powerful framework for detecting and interpreting social relationships online. They are accompanied by a host of analytic techniques ranging from simple centrality scores to sophisticated multilevel modeling. Yet gathering these networks is a time-intensive and challenging task. Online networks make this task somewhat easier through the use of passive networks (such as email stores and web pages), but the increase in efficiency leads to additional challenges about when to stop collecting, and what sorts of relations are substantively meaningful. Overcoming these challenges takes patience, a good dose of technical skills with scripting languages or custom software and some trial and error. In return the results, as seen by many of the aforementioned studies, can inform our understanding of the interpersonal structures that affect online participation and online life in general. Yet, the techniques are relevant </w:t>
+        <w:t xml:space="preserve">Social network analysis offers a powerful framework for detecting and interpreting social relationships online. They are accompanied by a host of analytic techniques ranging from simple centrality scores to sophisticated multilevel </w:t>
+      </w:r>
+      <w:proofErr w:type="spellStart"/>
+      <w:r>
+        <w:rPr>
+          <w:szCs w:val="36"/>
+          <w:lang w:val="en-GB"/>
+        </w:rPr>
+        <w:t>modeling</w:t>
+      </w:r>
+      <w:proofErr w:type="spellEnd"/>
+      <w:r>
+        <w:rPr>
+          <w:szCs w:val="36"/>
+          <w:lang w:val="en-GB"/>
+        </w:rPr>
+        <w:t xml:space="preserve">. Yet gathering these networks is a time-intensive and challenging task. Online networks make this task somewhat easier through the use of passive networks (such as email stores and web pages), but the increase in efficiency leads to additional challenges about when to stop collecting, and what sorts of relations are substantively meaningful. Overcoming these challenges takes patience, a good dose of technical skills with scripting languages or custom software and some trial and error. In return the results, as seen by many of the aforementioned studies, can inform our understanding of the interpersonal structures that affect online participation and online life in general. Yet, the techniques are relevant </w:t>
       </w:r>
       <w:r>
         <w:rPr>
@@ -10333,13 +10300,22 @@
         </w:rPr>
         <w:t xml:space="preserve">stored </w:t>
       </w:r>
+      <w:proofErr w:type="spellStart"/>
       <w:proofErr w:type="gramStart"/>
       <w:r>
         <w:rPr>
           <w:szCs w:val="36"/>
           <w:lang w:val="en-GB"/>
         </w:rPr>
-        <w:t xml:space="preserve">UDFs </w:t>
+        <w:t>UDFs</w:t>
+      </w:r>
+      <w:proofErr w:type="spellEnd"/>
+      <w:r>
+        <w:rPr>
+          <w:szCs w:val="36"/>
+          <w:lang w:val="en-GB"/>
+        </w:rPr>
+        <w:t xml:space="preserve"> </w:t>
       </w:r>
       <w:r>
         <w:rPr>
@@ -10471,7 +10447,23 @@
           <w:szCs w:val="36"/>
           <w:lang w:val="en-GB"/>
         </w:rPr>
-        <w:t xml:space="preserve"> registered with our system and the UDFs are generated, </w:t>
+        <w:t xml:space="preserve"> registered with our system and the </w:t>
+      </w:r>
+      <w:proofErr w:type="spellStart"/>
+      <w:r>
+        <w:rPr>
+          <w:szCs w:val="36"/>
+          <w:lang w:val="en-GB"/>
+        </w:rPr>
+        <w:t>UDFs</w:t>
+      </w:r>
+      <w:proofErr w:type="spellEnd"/>
+      <w:r>
+        <w:rPr>
+          <w:szCs w:val="36"/>
+          <w:lang w:val="en-GB"/>
+        </w:rPr>
+        <w:t xml:space="preserve"> are generated, </w:t>
       </w:r>
       <w:r>
         <w:rPr>
@@ -10507,8 +10499,17 @@
           <w:szCs w:val="36"/>
           <w:lang w:val="en-GB"/>
         </w:rPr>
-        <w:t xml:space="preserve"> are congruent with the UDFs</w:t>
-      </w:r>
+        <w:t xml:space="preserve"> are congruent with the </w:t>
+      </w:r>
+      <w:proofErr w:type="spellStart"/>
+      <w:r>
+        <w:rPr>
+          <w:szCs w:val="36"/>
+          <w:lang w:val="en-GB"/>
+        </w:rPr>
+        <w:t>UDFs</w:t>
+      </w:r>
+      <w:proofErr w:type="spellEnd"/>
       <w:proofErr w:type="gramEnd"/>
       <w:r>
         <w:rPr>
@@ -10906,8 +10907,17 @@
           <w:szCs w:val="36"/>
           <w:lang w:val="en-GB"/>
         </w:rPr>
-        <w:t>simple as selecting those UDFs</w:t>
-      </w:r>
+        <w:t xml:space="preserve">simple as selecting those </w:t>
+      </w:r>
+      <w:proofErr w:type="spellStart"/>
+      <w:r>
+        <w:rPr>
+          <w:szCs w:val="36"/>
+          <w:lang w:val="en-GB"/>
+        </w:rPr>
+        <w:t>UDFs</w:t>
+      </w:r>
+      <w:proofErr w:type="spellEnd"/>
       <w:r>
         <w:rPr>
           <w:szCs w:val="36"/>
@@ -10955,7 +10965,23 @@
           <w:szCs w:val="36"/>
           <w:lang w:val="en-GB"/>
         </w:rPr>
-        <w:t xml:space="preserve">defined contexts. For the newly defined contexts, all UDFs </w:t>
+        <w:t xml:space="preserve">defined contexts. For the newly defined contexts, all </w:t>
+      </w:r>
+      <w:proofErr w:type="spellStart"/>
+      <w:r>
+        <w:rPr>
+          <w:szCs w:val="36"/>
+          <w:lang w:val="en-GB"/>
+        </w:rPr>
+        <w:t>UDFs</w:t>
+      </w:r>
+      <w:proofErr w:type="spellEnd"/>
+      <w:r>
+        <w:rPr>
+          <w:szCs w:val="36"/>
+          <w:lang w:val="en-GB"/>
+        </w:rPr>
+        <w:t xml:space="preserve"> </w:t>
       </w:r>
       <w:r>
         <w:rPr>
@@ -10969,7 +10995,23 @@
           <w:szCs w:val="36"/>
           <w:lang w:val="en-GB"/>
         </w:rPr>
-        <w:t xml:space="preserve"> be analyzed and UDFs having </w:t>
+        <w:t xml:space="preserve"> be analyzed and </w:t>
+      </w:r>
+      <w:proofErr w:type="spellStart"/>
+      <w:r>
+        <w:rPr>
+          <w:szCs w:val="36"/>
+          <w:lang w:val="en-GB"/>
+        </w:rPr>
+        <w:t>UDFs</w:t>
+      </w:r>
+      <w:proofErr w:type="spellEnd"/>
+      <w:r>
+        <w:rPr>
+          <w:szCs w:val="36"/>
+          <w:lang w:val="en-GB"/>
+        </w:rPr>
+        <w:t xml:space="preserve"> having </w:t>
       </w:r>
       <w:r>
         <w:rPr>
@@ -11012,7 +11054,23 @@
           <w:szCs w:val="36"/>
           <w:lang w:val="en-GB"/>
         </w:rPr>
-        <w:t xml:space="preserve">Once the UDFs are refined, </w:t>
+        <w:t xml:space="preserve">Once the </w:t>
+      </w:r>
+      <w:proofErr w:type="spellStart"/>
+      <w:r>
+        <w:rPr>
+          <w:szCs w:val="36"/>
+          <w:lang w:val="en-GB"/>
+        </w:rPr>
+        <w:t>UDFs</w:t>
+      </w:r>
+      <w:proofErr w:type="spellEnd"/>
+      <w:r>
+        <w:rPr>
+          <w:szCs w:val="36"/>
+          <w:lang w:val="en-GB"/>
+        </w:rPr>
+        <w:t xml:space="preserve"> are refined, </w:t>
       </w:r>
       <w:r>
         <w:rPr>
@@ -11040,7 +11098,23 @@
           <w:szCs w:val="36"/>
           <w:lang w:val="en-GB"/>
         </w:rPr>
-        <w:t xml:space="preserve">. The UDFs </w:t>
+        <w:t xml:space="preserve">. The </w:t>
+      </w:r>
+      <w:proofErr w:type="spellStart"/>
+      <w:r>
+        <w:rPr>
+          <w:szCs w:val="36"/>
+          <w:lang w:val="en-GB"/>
+        </w:rPr>
+        <w:t>UDFs</w:t>
+      </w:r>
+      <w:proofErr w:type="spellEnd"/>
+      <w:r>
+        <w:rPr>
+          <w:szCs w:val="36"/>
+          <w:lang w:val="en-GB"/>
+        </w:rPr>
+        <w:t xml:space="preserve"> </w:t>
       </w:r>
       <w:proofErr w:type="gramStart"/>
       <w:r>
@@ -11858,8 +11932,17 @@
           <w:rFonts w:eastAsiaTheme="minorHAnsi"/>
           <w:lang w:val="en-GB"/>
         </w:rPr>
-        <w:t xml:space="preserve"> Windows or linux</w:t>
-      </w:r>
+        <w:t xml:space="preserve"> Windows or </w:t>
+      </w:r>
+      <w:proofErr w:type="spellStart"/>
+      <w:r>
+        <w:rPr>
+          <w:rFonts w:eastAsiaTheme="minorHAnsi"/>
+          <w:lang w:val="en-GB"/>
+        </w:rPr>
+        <w:t>linux</w:t>
+      </w:r>
+      <w:proofErr w:type="spellEnd"/>
     </w:p>
     <w:p>
       <w:pPr>
@@ -11892,8 +11975,17 @@
           <w:rFonts w:eastAsiaTheme="minorHAnsi"/>
           <w:lang w:val="en-GB"/>
         </w:rPr>
-        <w:t xml:space="preserve"> MongoDB</w:t>
-      </w:r>
+        <w:t xml:space="preserve"> </w:t>
+      </w:r>
+      <w:proofErr w:type="spellStart"/>
+      <w:r>
+        <w:rPr>
+          <w:rFonts w:eastAsiaTheme="minorHAnsi"/>
+          <w:lang w:val="en-GB"/>
+        </w:rPr>
+        <w:t>MongoDB</w:t>
+      </w:r>
+      <w:proofErr w:type="spellEnd"/>
     </w:p>
     <w:p>
       <w:pPr>
@@ -11992,8 +12084,33 @@
           <w:rFonts w:eastAsiaTheme="minorHAnsi"/>
           <w:lang w:val="en-GB"/>
         </w:rPr>
-        <w:t xml:space="preserve"> Pymongo, NLTK and BeautifulSoup</w:t>
-      </w:r>
+        <w:t xml:space="preserve"> </w:t>
+      </w:r>
+      <w:proofErr w:type="spellStart"/>
+      <w:r>
+        <w:rPr>
+          <w:rFonts w:eastAsiaTheme="minorHAnsi"/>
+          <w:lang w:val="en-GB"/>
+        </w:rPr>
+        <w:t>Pymongo</w:t>
+      </w:r>
+      <w:proofErr w:type="spellEnd"/>
+      <w:r>
+        <w:rPr>
+          <w:rFonts w:eastAsiaTheme="minorHAnsi"/>
+          <w:lang w:val="en-GB"/>
+        </w:rPr>
+        <w:t xml:space="preserve">, NLTK and </w:t>
+      </w:r>
+      <w:proofErr w:type="spellStart"/>
+      <w:r>
+        <w:rPr>
+          <w:rFonts w:eastAsiaTheme="minorHAnsi"/>
+          <w:lang w:val="en-GB"/>
+        </w:rPr>
+        <w:t>BeautifulSoup</w:t>
+      </w:r>
+      <w:proofErr w:type="spellEnd"/>
     </w:p>
     <w:p>
       <w:pPr>
@@ -12154,7 +12271,23 @@
           <w:szCs w:val="36"/>
           <w:lang w:val="en-GB"/>
         </w:rPr>
-        <w:t xml:space="preserve"> Facebook, Twitter and LinkedIn </w:t>
+        <w:t xml:space="preserve"> </w:t>
+      </w:r>
+      <w:proofErr w:type="spellStart"/>
+      <w:r>
+        <w:rPr>
+          <w:szCs w:val="36"/>
+          <w:lang w:val="en-GB"/>
+        </w:rPr>
+        <w:t>Facebook</w:t>
+      </w:r>
+      <w:proofErr w:type="spellEnd"/>
+      <w:r>
+        <w:rPr>
+          <w:szCs w:val="36"/>
+          <w:lang w:val="en-GB"/>
+        </w:rPr>
+        <w:t xml:space="preserve">, Twitter and LinkedIn </w:t>
       </w:r>
       <w:r>
         <w:rPr>
@@ -12198,7 +12331,23 @@
           <w:szCs w:val="36"/>
           <w:lang w:val="en-GB"/>
         </w:rPr>
-        <w:t xml:space="preserve">. Facebook interprets </w:t>
+        <w:t xml:space="preserve">. </w:t>
+      </w:r>
+      <w:proofErr w:type="spellStart"/>
+      <w:r>
+        <w:rPr>
+          <w:szCs w:val="36"/>
+          <w:lang w:val="en-GB"/>
+        </w:rPr>
+        <w:t>Facebook</w:t>
+      </w:r>
+      <w:proofErr w:type="spellEnd"/>
+      <w:r>
+        <w:rPr>
+          <w:szCs w:val="36"/>
+          <w:lang w:val="en-GB"/>
+        </w:rPr>
+        <w:t xml:space="preserve"> interprets </w:t>
       </w:r>
       <w:r>
         <w:rPr>
@@ -12261,14 +12410,30 @@
           <w:szCs w:val="36"/>
           <w:lang w:val="en-GB"/>
         </w:rPr>
-        <w:t>a friend of our system in F</w:t>
-      </w:r>
-      <w:r>
-        <w:rPr>
-          <w:szCs w:val="36"/>
-          <w:lang w:val="en-GB"/>
-        </w:rPr>
-        <w:t xml:space="preserve">acebook, </w:t>
+        <w:t xml:space="preserve">a friend of our system in </w:t>
+      </w:r>
+      <w:proofErr w:type="spellStart"/>
+      <w:r>
+        <w:rPr>
+          <w:szCs w:val="36"/>
+          <w:lang w:val="en-GB"/>
+        </w:rPr>
+        <w:t>F</w:t>
+      </w:r>
+      <w:r>
+        <w:rPr>
+          <w:szCs w:val="36"/>
+          <w:lang w:val="en-GB"/>
+        </w:rPr>
+        <w:t>acebook</w:t>
+      </w:r>
+      <w:proofErr w:type="spellEnd"/>
+      <w:r>
+        <w:rPr>
+          <w:szCs w:val="36"/>
+          <w:lang w:val="en-GB"/>
+        </w:rPr>
+        <w:t xml:space="preserve">, </w:t>
       </w:r>
       <w:r>
         <w:rPr>
@@ -13907,7 +14072,23 @@
           <w:rFonts w:eastAsiaTheme="minorHAnsi"/>
           <w:lang w:val="en-GB"/>
         </w:rPr>
-        <w:t xml:space="preserve">–bit linux 2.4 </w:t>
+        <w:t xml:space="preserve">–bit </w:t>
+      </w:r>
+      <w:proofErr w:type="spellStart"/>
+      <w:r>
+        <w:rPr>
+          <w:rFonts w:eastAsiaTheme="minorHAnsi"/>
+          <w:lang w:val="en-GB"/>
+        </w:rPr>
+        <w:t>linux</w:t>
+      </w:r>
+      <w:proofErr w:type="spellEnd"/>
+      <w:r>
+        <w:rPr>
+          <w:rFonts w:eastAsiaTheme="minorHAnsi"/>
+          <w:lang w:val="en-GB"/>
+        </w:rPr>
+        <w:t xml:space="preserve"> 2.4 </w:t>
       </w:r>
       <w:r>
         <w:rPr>
@@ -13957,6 +14138,7 @@
         </w:rPr>
         <w:t xml:space="preserve"> </w:t>
       </w:r>
+      <w:proofErr w:type="spellStart"/>
       <w:r>
         <w:rPr>
           <w:rFonts w:eastAsiaTheme="minorHAnsi"/>
@@ -13964,6 +14146,7 @@
         </w:rPr>
         <w:t>MongoDB</w:t>
       </w:r>
+      <w:proofErr w:type="spellEnd"/>
     </w:p>
     <w:p>
       <w:pPr>
@@ -13998,12 +14181,21 @@
         </w:rPr>
         <w:t xml:space="preserve"> </w:t>
       </w:r>
-      <w:r>
-        <w:rPr>
-          <w:rFonts w:eastAsiaTheme="minorHAnsi"/>
-          <w:lang w:val="en-GB"/>
-        </w:rPr>
-        <w:t>JyThon (java Python)</w:t>
+      <w:proofErr w:type="spellStart"/>
+      <w:r>
+        <w:rPr>
+          <w:rFonts w:eastAsiaTheme="minorHAnsi"/>
+          <w:lang w:val="en-GB"/>
+        </w:rPr>
+        <w:t>JyThon</w:t>
+      </w:r>
+      <w:proofErr w:type="spellEnd"/>
+      <w:r>
+        <w:rPr>
+          <w:rFonts w:eastAsiaTheme="minorHAnsi"/>
+          <w:lang w:val="en-GB"/>
+        </w:rPr>
+        <w:t xml:space="preserve"> (java Python)</w:t>
       </w:r>
     </w:p>
     <w:p>
@@ -14023,12 +14215,37 @@
           <w:lang w:val="en-GB"/>
         </w:rPr>
       </w:pPr>
-      <w:r>
-        <w:rPr>
-          <w:rFonts w:eastAsiaTheme="minorHAnsi"/>
-          <w:lang w:val="en-GB"/>
-        </w:rPr>
-        <w:t>PyMongo package for python – this also requires nose, setuptools and sphinx packages for python</w:t>
+      <w:proofErr w:type="spellStart"/>
+      <w:r>
+        <w:rPr>
+          <w:rFonts w:eastAsiaTheme="minorHAnsi"/>
+          <w:lang w:val="en-GB"/>
+        </w:rPr>
+        <w:t>PyMongo</w:t>
+      </w:r>
+      <w:proofErr w:type="spellEnd"/>
+      <w:r>
+        <w:rPr>
+          <w:rFonts w:eastAsiaTheme="minorHAnsi"/>
+          <w:lang w:val="en-GB"/>
+        </w:rPr>
+        <w:t xml:space="preserve"> package for python – this also requires nose, </w:t>
+      </w:r>
+      <w:proofErr w:type="spellStart"/>
+      <w:r>
+        <w:rPr>
+          <w:rFonts w:eastAsiaTheme="minorHAnsi"/>
+          <w:lang w:val="en-GB"/>
+        </w:rPr>
+        <w:t>setuptools</w:t>
+      </w:r>
+      <w:proofErr w:type="spellEnd"/>
+      <w:r>
+        <w:rPr>
+          <w:rFonts w:eastAsiaTheme="minorHAnsi"/>
+          <w:lang w:val="en-GB"/>
+        </w:rPr>
+        <w:t xml:space="preserve"> and sphinx packages for python</w:t>
       </w:r>
     </w:p>
     <w:p>
@@ -14073,12 +14290,21 @@
           <w:lang w:val="en-GB"/>
         </w:rPr>
       </w:pPr>
-      <w:r>
-        <w:rPr>
-          <w:rFonts w:eastAsiaTheme="minorHAnsi"/>
-          <w:lang w:val="en-GB"/>
-        </w:rPr>
-        <w:t>BeautifulSoup package for python</w:t>
+      <w:proofErr w:type="spellStart"/>
+      <w:r>
+        <w:rPr>
+          <w:rFonts w:eastAsiaTheme="minorHAnsi"/>
+          <w:lang w:val="en-GB"/>
+        </w:rPr>
+        <w:t>BeautifulSoup</w:t>
+      </w:r>
+      <w:proofErr w:type="spellEnd"/>
+      <w:r>
+        <w:rPr>
+          <w:rFonts w:eastAsiaTheme="minorHAnsi"/>
+          <w:lang w:val="en-GB"/>
+        </w:rPr>
+        <w:t xml:space="preserve"> package for python</w:t>
       </w:r>
     </w:p>
     <w:p>
@@ -19360,11 +19586,19 @@
         </w:rPr>
         <w:t xml:space="preserve">the </w:t>
       </w:r>
-      <w:r>
-        <w:rPr>
-          <w:lang w:val="en-GB"/>
-        </w:rPr>
-        <w:t>UDFs for</w:t>
+      <w:proofErr w:type="spellStart"/>
+      <w:r>
+        <w:rPr>
+          <w:lang w:val="en-GB"/>
+        </w:rPr>
+        <w:t>UDFs</w:t>
+      </w:r>
+      <w:proofErr w:type="spellEnd"/>
+      <w:r>
+        <w:rPr>
+          <w:lang w:val="en-GB"/>
+        </w:rPr>
+        <w:t xml:space="preserve"> for</w:t>
       </w:r>
       <w:r>
         <w:rPr>
@@ -19388,7 +19622,21 @@
         <w:rPr>
           <w:lang w:val="en-GB"/>
         </w:rPr>
-        <w:t xml:space="preserve"> mixed attributes, matching considers the result of analysis of social actions and other related attributes.  Only the nodes/users satisfying these constraints are retained for the further process. Context Matching is a kind of clustering where clustering is made on attributes covering the properties of contexts. The challenges here are i) multiple attributes ii) the order of attributes. One possible way to handle the above challenges is to perform clustering on distinguishing important attributes and let the next phase to filter out further.</w:t>
+        <w:t xml:space="preserve"> mixed attributes, matching considers the result of analysis of social actions and other related attributes.  Only the nodes/users satisfying these constraints are retained for the further process. Context Matching is a kind of clustering where clustering is made on attributes covering the properties of contexts. The challenges here are </w:t>
+      </w:r>
+      <w:proofErr w:type="spellStart"/>
+      <w:r>
+        <w:rPr>
+          <w:lang w:val="en-GB"/>
+        </w:rPr>
+        <w:t>i</w:t>
+      </w:r>
+      <w:proofErr w:type="spellEnd"/>
+      <w:r>
+        <w:rPr>
+          <w:lang w:val="en-GB"/>
+        </w:rPr>
+        <w:t>) multiple attributes ii) the order of attributes. One possible way to handle the above challenges is to perform clustering on distinguishing important attributes and let the next phase to filter out further.</w:t>
       </w:r>
     </w:p>
     <w:p>
@@ -21232,7 +21480,7 @@
               <v:shadow on="t" opacity="22938f" mv:blur="38100f" offset="0,2pt"/>
               <v:textbox inset=",7.2pt,,7.2pt"/>
             </v:rect>
-            <v:line id="_x0000_s1228" style="position:absolute;mso-wrap-style:square;mso-wrap-edited:f;mso-height-percent:0;mso-wrap-distance-left:9pt;mso-wrap-distance-top:0;mso-wrap-distance-right:9pt;mso-wrap-distance-bottom:0;mso-position-horizontal:absolute;mso-position-vertical:absolute;mso-position-vertical-relative:line;mso-height-percent:0;mso-width-relative:page;mso-height-relative:page;mso-position-horizontal-col-start:0;mso-width-col-span:0;v-text-anchor:top" from="3960,3060" to="4659,3060" coordsize="21600,21600" wrapcoords="17010 -2147483648 1620 -2147483648 -1080 -2147483648 -270 -2147483648 -270 -2147483648 14850 -2147483648 16740 -2147483648 19980 -2147483648 20250 -2147483648 22950 -2147483648 23220 -2147483648 21600 -2147483648 18360 -2147483648 17010 -2147483648" strokecolor="black [3213]" strokeweight="2.25pt">
+            <v:line id="_x0000_s1228" style="position:absolute;mso-wrap-style:square;mso-wrap-edited:f;mso-height-percent:0;mso-wrap-distance-left:9pt;mso-wrap-distance-top:0;mso-wrap-distance-right:9pt;mso-wrap-distance-bottom:0;mso-position-horizontal:absolute;mso-position-vertical:absolute;mso-position-vertical-relative:line;mso-height-percent:0;mso-width-relative:page;mso-height-relative:page;mso-position-horizontal-col-start:0;mso-width-col-span:0;v-text-anchor:top" from="3960,3060" to="4659,3060" wrapcoords="17010 -2147483648 1620 -2147483648 -1080 -2147483648 -270 -2147483648 -270 -2147483648 14850 -2147483648 16740 -2147483648 19980 -2147483648 20250 -2147483648 22950 -2147483648 23220 -2147483648 21600 -2147483648 18360 -2147483648 17010 -2147483648" strokecolor="black [3213]" strokeweight="2.25pt">
               <v:fill o:detectmouseclick="t"/>
               <v:stroke endarrow="block"/>
               <v:shadow on="t" opacity="22938f" mv:blur="38100f" offset="0,2pt"/>
@@ -21243,7 +21491,7 @@
               <v:shadow on="t" opacity="22938f" mv:blur="38100f" offset="0,2pt"/>
               <v:textbox inset=",7.2pt,,7.2pt"/>
             </v:rect>
-            <v:line id="_x0000_s1231" style="position:absolute;mso-wrap-style:square;mso-wrap-edited:f;mso-height-percent:0;mso-wrap-distance-left:9pt;mso-wrap-distance-top:0;mso-wrap-distance-right:9pt;mso-wrap-distance-bottom:0;mso-position-horizontal:absolute;mso-position-horizontal-relative:text;mso-position-vertical:absolute;mso-position-vertical-relative:text;mso-height-percent:0;mso-width-relative:page;mso-height-relative:page;mso-position-horizontal-col-start:0;mso-width-col-span:0;v-text-anchor:top" from="7320,3060" to="8040,3060" coordsize="21600,21600" wrapcoords="15042 -2147483648 385 -2147483648 -1542 -2147483648 -385 -2147483648 -385 -2147483648 13114 -2147483648 14657 -2147483648 19285 -2147483648 19671 -2147483648 23528 -2147483648 23914 -2147483648 21600 -2147483648 16971 -2147483648 15042 -2147483648" strokecolor="black [3213]" strokeweight="2.25pt">
+            <v:line id="_x0000_s1231" style="position:absolute;mso-wrap-style:square;mso-wrap-edited:f;mso-height-percent:0;mso-wrap-distance-left:9pt;mso-wrap-distance-top:0;mso-wrap-distance-right:9pt;mso-wrap-distance-bottom:0;mso-position-horizontal:absolute;mso-position-horizontal-relative:text;mso-position-vertical:absolute;mso-position-vertical-relative:text;mso-height-percent:0;mso-width-relative:page;mso-height-relative:page;mso-position-horizontal-col-start:0;mso-width-col-span:0;v-text-anchor:top" from="7320,3060" to="8040,3060" wrapcoords="15042 -2147483648 385 -2147483648 -1542 -2147483648 -385 -2147483648 -385 -2147483648 13114 -2147483648 14657 -2147483648 19285 -2147483648 19671 -2147483648 23528 -2147483648 23914 -2147483648 21600 -2147483648 16971 -2147483648 15042 -2147483648" strokecolor="black [3213]" strokeweight="2.25pt">
               <v:fill o:detectmouseclick="t"/>
               <v:stroke endarrow="block"/>
               <v:shadow on="t" opacity="22938f" mv:blur="38100f" offset="0,2pt"/>
@@ -21656,7 +21904,7 @@
               <v:shadow on="t" opacity="22938f" mv:blur="38100f" offset="0,2pt"/>
               <v:textbox inset=",7.2pt,,7.2pt"/>
             </v:rect>
-            <v:line id="_x0000_s1238" style="position:absolute;mso-wrap-style:square;mso-wrap-edited:f;mso-height-percent:0;mso-wrap-distance-left:9pt;mso-wrap-distance-top:0;mso-wrap-distance-right:9pt;mso-wrap-distance-bottom:0;mso-position-horizontal:absolute;mso-position-vertical:absolute;mso-position-vertical-relative:line;mso-height-percent:0;mso-width-relative:page;mso-height-relative:page;mso-position-horizontal-col-start:0;mso-width-col-span:0;v-text-anchor:top" from="4440,10491" to="5040,10491" coordsize="21600,21600" wrapcoords="17010 -2147483648 1620 -2147483648 -1080 -2147483648 -270 -2147483648 -270 -2147483648 14850 -2147483648 16740 -2147483648 19980 -2147483648 20250 -2147483648 22950 -2147483648 23220 -2147483648 21600 -2147483648 18360 -2147483648 17010 -2147483648" o:regroupid="1" strokecolor="black [3213]" strokeweight="2.25pt">
+            <v:line id="_x0000_s1238" style="position:absolute;mso-wrap-style:square;mso-wrap-edited:f;mso-height-percent:0;mso-wrap-distance-left:9pt;mso-wrap-distance-top:0;mso-wrap-distance-right:9pt;mso-wrap-distance-bottom:0;mso-position-horizontal:absolute;mso-position-vertical:absolute;mso-position-vertical-relative:line;mso-height-percent:0;mso-width-relative:page;mso-height-relative:page;mso-position-horizontal-col-start:0;mso-width-col-span:0;v-text-anchor:top" from="4440,10491" to="5040,10491" wrapcoords="17010 -2147483648 1620 -2147483648 -1080 -2147483648 -270 -2147483648 -270 -2147483648 14850 -2147483648 16740 -2147483648 19980 -2147483648 20250 -2147483648 22950 -2147483648 23220 -2147483648 21600 -2147483648 18360 -2147483648 17010 -2147483648" o:regroupid="1" strokecolor="black [3213]" strokeweight="2.25pt">
               <v:fill o:detectmouseclick="t"/>
               <v:stroke endarrow="block"/>
               <v:shadow on="t" opacity="22938f" mv:blur="38100f" offset="0,2pt"/>
@@ -21667,7 +21915,7 @@
               <v:shadow on="t" opacity="22938f" mv:blur="38100f" offset="0,2pt"/>
               <v:textbox inset=",7.2pt,,7.2pt"/>
             </v:rect>
-            <v:line id="_x0000_s1240" style="position:absolute;mso-wrap-style:square;mso-wrap-edited:f;mso-height-percent:0;mso-wrap-distance-left:9pt;mso-wrap-distance-top:0;mso-wrap-distance-right:9pt;mso-wrap-distance-bottom:0;mso-position-horizontal:absolute;mso-position-horizontal-relative:text;mso-position-vertical:absolute;mso-position-vertical-relative:text;mso-height-percent:0;mso-width-relative:page;mso-height-relative:page;mso-position-horizontal-col-start:0;mso-width-col-span:0;v-text-anchor:top" from="7680,10491" to="8280,10491" coordsize="21600,21600" wrapcoords="15042 -2147483648 385 -2147483648 -1542 -2147483648 -385 -2147483648 -385 -2147483648 13114 -2147483648 14657 -2147483648 19285 -2147483648 19671 -2147483648 23528 -2147483648 23914 -2147483648 21600 -2147483648 16971 -2147483648 15042 -2147483648" o:regroupid="1" strokecolor="black [3213]" strokeweight="2.25pt">
+            <v:line id="_x0000_s1240" style="position:absolute;mso-wrap-style:square;mso-wrap-edited:f;mso-height-percent:0;mso-wrap-distance-left:9pt;mso-wrap-distance-top:0;mso-wrap-distance-right:9pt;mso-wrap-distance-bottom:0;mso-position-horizontal:absolute;mso-position-horizontal-relative:text;mso-position-vertical:absolute;mso-position-vertical-relative:text;mso-height-percent:0;mso-width-relative:page;mso-height-relative:page;mso-position-horizontal-col-start:0;mso-width-col-span:0;v-text-anchor:top" from="7680,10491" to="8280,10491" wrapcoords="15042 -2147483648 385 -2147483648 -1542 -2147483648 -385 -2147483648 -385 -2147483648 13114 -2147483648 14657 -2147483648 19285 -2147483648 19671 -2147483648 23528 -2147483648 23914 -2147483648 21600 -2147483648 16971 -2147483648 15042 -2147483648" o:regroupid="1" strokecolor="black [3213]" strokeweight="2.25pt">
               <v:fill o:detectmouseclick="t"/>
               <v:stroke endarrow="block"/>
               <v:shadow on="t" opacity="22938f" mv:blur="38100f" offset="0,2pt"/>
@@ -21734,12 +21982,21 @@
                         <w:sz w:val="32"/>
                       </w:rPr>
                     </w:pPr>
+                    <w:proofErr w:type="spellStart"/>
                     <w:r>
                       <w:rPr>
                         <w:b/>
                         <w:sz w:val="32"/>
                       </w:rPr>
-                      <w:t>Colour-coded comment list</w:t>
+                      <w:t>Colour</w:t>
+                    </w:r>
+                    <w:proofErr w:type="spellEnd"/>
+                    <w:r>
+                      <w:rPr>
+                        <w:b/>
+                        <w:sz w:val="32"/>
+                      </w:rPr>
+                      <w:t>-coded comment list</w:t>
                     </w:r>
                   </w:p>
                 </w:txbxContent>
@@ -21971,7 +22228,7 @@
               <v:shadow on="t" opacity="22938f" mv:blur="38100f" offset="0,2pt"/>
               <v:textbox inset=",7.2pt,,7.2pt"/>
             </v:rect>
-            <v:line id="_x0000_s1264" style="position:absolute;mso-wrap-style:square;mso-wrap-edited:f;mso-height-percent:0;mso-wrap-distance-left:9pt;mso-wrap-distance-top:0;mso-wrap-distance-right:9pt;mso-wrap-distance-bottom:0;mso-position-horizontal:absolute;mso-position-vertical:absolute;mso-position-vertical-relative:line;mso-height-percent:0;mso-width-relative:page;mso-height-relative:page;mso-position-horizontal-col-start:0;mso-width-col-span:0;v-text-anchor:top" from="4186,3398" to="4786,3398" coordsize="21600,21600" wrapcoords="17010 -2147483648 1620 -2147483648 -1080 -2147483648 -270 -2147483648 -270 -2147483648 14850 -2147483648 16740 -2147483648 19980 -2147483648 20250 -2147483648 22950 -2147483648 23220 -2147483648 21600 -2147483648 18360 -2147483648 17010 -2147483648" strokecolor="black [3213]" strokeweight="2.25pt">
+            <v:line id="_x0000_s1264" style="position:absolute;mso-wrap-style:square;mso-wrap-edited:f;mso-height-percent:0;mso-wrap-distance-left:9pt;mso-wrap-distance-top:0;mso-wrap-distance-right:9pt;mso-wrap-distance-bottom:0;mso-position-horizontal:absolute;mso-position-vertical:absolute;mso-position-vertical-relative:line;mso-height-percent:0;mso-width-relative:page;mso-height-relative:page;mso-position-horizontal-col-start:0;mso-width-col-span:0;v-text-anchor:top" from="4186,3398" to="4786,3398" wrapcoords="17010 -2147483648 1620 -2147483648 -1080 -2147483648 -270 -2147483648 -270 -2147483648 14850 -2147483648 16740 -2147483648 19980 -2147483648 20250 -2147483648 22950 -2147483648 23220 -2147483648 21600 -2147483648 18360 -2147483648 17010 -2147483648" strokecolor="black [3213]" strokeweight="2.25pt">
               <v:fill o:detectmouseclick="t"/>
               <v:stroke endarrow="block"/>
               <v:shadow on="t" opacity="22938f" mv:blur="38100f" offset="0,2pt"/>
@@ -21982,7 +22239,7 @@
               <v:shadow on="t" opacity="22938f" mv:blur="38100f" offset="0,2pt"/>
               <v:textbox inset=",7.2pt,,7.2pt"/>
             </v:rect>
-            <v:line id="_x0000_s1266" style="position:absolute;mso-wrap-style:square;mso-wrap-edited:f;mso-height-percent:0;mso-wrap-distance-left:9pt;mso-wrap-distance-top:0;mso-wrap-distance-right:9pt;mso-wrap-distance-bottom:0;mso-position-horizontal:absolute;mso-position-horizontal-relative:text;mso-position-vertical:absolute;mso-position-vertical-relative:text;mso-height-percent:0;mso-width-relative:page;mso-height-relative:page;mso-position-horizontal-col-start:0;mso-width-col-span:0;v-text-anchor:top" from="7426,3398" to="8026,3398" coordsize="21600,21600" wrapcoords="15042 -2147483648 385 -2147483648 -1542 -2147483648 -385 -2147483648 -385 -2147483648 13114 -2147483648 14657 -2147483648 19285 -2147483648 19671 -2147483648 23528 -2147483648 23914 -2147483648 21600 -2147483648 16971 -2147483648 15042 -2147483648" strokecolor="black [3213]" strokeweight="2.25pt">
+            <v:line id="_x0000_s1266" style="position:absolute;mso-wrap-style:square;mso-wrap-edited:f;mso-height-percent:0;mso-wrap-distance-left:9pt;mso-wrap-distance-top:0;mso-wrap-distance-right:9pt;mso-wrap-distance-bottom:0;mso-position-horizontal:absolute;mso-position-horizontal-relative:text;mso-position-vertical:absolute;mso-position-vertical-relative:text;mso-height-percent:0;mso-width-relative:page;mso-height-relative:page;mso-position-horizontal-col-start:0;mso-width-col-span:0;v-text-anchor:top" from="7426,3398" to="8026,3398" wrapcoords="15042 -2147483648 385 -2147483648 -1542 -2147483648 -385 -2147483648 -385 -2147483648 13114 -2147483648 14657 -2147483648 19285 -2147483648 19671 -2147483648 23528 -2147483648 23914 -2147483648 21600 -2147483648 16971 -2147483648 15042 -2147483648" strokecolor="black [3213]" strokeweight="2.25pt">
               <v:fill o:detectmouseclick="t"/>
               <v:stroke endarrow="block"/>
               <v:shadow on="t" opacity="22938f" mv:blur="38100f" offset="0,2pt"/>
@@ -22298,7 +22555,7 @@
               <v:shadow on="t" opacity="22938f" mv:blur="38100f" offset="0,2pt"/>
               <v:textbox inset=",7.2pt,,7.2pt"/>
             </v:rect>
-            <v:line id="_x0000_s1273" style="position:absolute;mso-wrap-style:square;mso-wrap-edited:f;mso-height-percent:0;mso-wrap-distance-left:9pt;mso-wrap-distance-top:0;mso-wrap-distance-right:9pt;mso-wrap-distance-bottom:0;mso-position-horizontal:absolute;mso-position-vertical:absolute;mso-position-vertical-relative:line;mso-height-percent:0;mso-width-relative:page;mso-height-relative:page;mso-position-horizontal-col-start:0;mso-width-col-span:0;v-text-anchor:top" from="4440,9128" to="5040,9128" coordsize="21600,21600" wrapcoords="17010 -2147483648 1620 -2147483648 -1080 -2147483648 -270 -2147483648 -270 -2147483648 14850 -2147483648 16740 -2147483648 19980 -2147483648 20250 -2147483648 22950 -2147483648 23220 -2147483648 21600 -2147483648 18360 -2147483648 17010 -2147483648" strokecolor="black [3213]" strokeweight="2.25pt">
+            <v:line id="_x0000_s1273" style="position:absolute;mso-wrap-style:square;mso-wrap-edited:f;mso-height-percent:0;mso-wrap-distance-left:9pt;mso-wrap-distance-top:0;mso-wrap-distance-right:9pt;mso-wrap-distance-bottom:0;mso-position-horizontal:absolute;mso-position-vertical:absolute;mso-position-vertical-relative:line;mso-height-percent:0;mso-width-relative:page;mso-height-relative:page;mso-position-horizontal-col-start:0;mso-width-col-span:0;v-text-anchor:top" from="4440,9128" to="5040,9128" wrapcoords="17010 -2147483648 1620 -2147483648 -1080 -2147483648 -270 -2147483648 -270 -2147483648 14850 -2147483648 16740 -2147483648 19980 -2147483648 20250 -2147483648 22950 -2147483648 23220 -2147483648 21600 -2147483648 18360 -2147483648 17010 -2147483648" strokecolor="black [3213]" strokeweight="2.25pt">
               <v:fill o:detectmouseclick="t"/>
               <v:stroke endarrow="block"/>
               <v:shadow on="t" opacity="22938f" mv:blur="38100f" offset="0,2pt"/>
@@ -22309,7 +22566,7 @@
               <v:shadow on="t" opacity="22938f" mv:blur="38100f" offset="0,2pt"/>
               <v:textbox inset=",7.2pt,,7.2pt"/>
             </v:rect>
-            <v:line id="_x0000_s1275" style="position:absolute;mso-wrap-style:square;mso-wrap-edited:f;mso-height-percent:0;mso-wrap-distance-left:9pt;mso-wrap-distance-top:0;mso-wrap-distance-right:9pt;mso-wrap-distance-bottom:0;mso-position-horizontal:absolute;mso-position-horizontal-relative:text;mso-position-vertical:absolute;mso-position-vertical-relative:text;mso-height-percent:0;mso-width-relative:page;mso-height-relative:page;mso-position-horizontal-col-start:0;mso-width-col-span:0;v-text-anchor:top" from="7680,9128" to="8280,9128" coordsize="21600,21600" wrapcoords="15042 -2147483648 385 -2147483648 -1542 -2147483648 -385 -2147483648 -385 -2147483648 13114 -2147483648 14657 -2147483648 19285 -2147483648 19671 -2147483648 23528 -2147483648 23914 -2147483648 21600 -2147483648 16971 -2147483648 15042 -2147483648" strokecolor="black [3213]" strokeweight="2.25pt">
+            <v:line id="_x0000_s1275" style="position:absolute;mso-wrap-style:square;mso-wrap-edited:f;mso-height-percent:0;mso-wrap-distance-left:9pt;mso-wrap-distance-top:0;mso-wrap-distance-right:9pt;mso-wrap-distance-bottom:0;mso-position-horizontal:absolute;mso-position-horizontal-relative:text;mso-position-vertical:absolute;mso-position-vertical-relative:text;mso-height-percent:0;mso-width-relative:page;mso-height-relative:page;mso-position-horizontal-col-start:0;mso-width-col-span:0;v-text-anchor:top" from="7680,9128" to="8280,9128" wrapcoords="15042 -2147483648 385 -2147483648 -1542 -2147483648 -385 -2147483648 -385 -2147483648 13114 -2147483648 14657 -2147483648 19285 -2147483648 19671 -2147483648 23528 -2147483648 23914 -2147483648 21600 -2147483648 16971 -2147483648 15042 -2147483648" strokecolor="black [3213]" strokeweight="2.25pt">
               <v:fill o:detectmouseclick="t"/>
               <v:stroke endarrow="block"/>
               <v:shadow on="t" opacity="22938f" mv:blur="38100f" offset="0,2pt"/>
@@ -22671,7 +22928,7 @@
               <v:shadow on="t" opacity="22938f" mv:blur="38100f" offset="0,2pt"/>
               <v:textbox inset=",7.2pt,,7.2pt"/>
             </v:rect>
-            <v:line id="_x0000_s1281" style="position:absolute;mso-wrap-style:square;mso-wrap-edited:f;mso-height-percent:0;mso-wrap-distance-left:9pt;mso-wrap-distance-top:0;mso-wrap-distance-right:9pt;mso-wrap-distance-bottom:0;mso-position-horizontal:absolute;mso-position-vertical:absolute;mso-position-vertical-relative:line;mso-height-percent:0;mso-width-relative:page;mso-height-relative:page;mso-position-horizontal-col-start:0;mso-width-col-span:0;v-text-anchor:top" from="4680,2880" to="5280,2880" coordsize="21600,21600" wrapcoords="17010 -2147483648 1620 -2147483648 -1080 -2147483648 -270 -2147483648 -270 -2147483648 14850 -2147483648 16740 -2147483648 19980 -2147483648 20250 -2147483648 22950 -2147483648 23220 -2147483648 21600 -2147483648 18360 -2147483648 17010 -2147483648" strokecolor="black [3213]" strokeweight="2.25pt">
+            <v:line id="_x0000_s1281" style="position:absolute;mso-wrap-style:square;mso-wrap-edited:f;mso-height-percent:0;mso-wrap-distance-left:9pt;mso-wrap-distance-top:0;mso-wrap-distance-right:9pt;mso-wrap-distance-bottom:0;mso-position-horizontal:absolute;mso-position-vertical:absolute;mso-position-vertical-relative:line;mso-height-percent:0;mso-width-relative:page;mso-height-relative:page;mso-position-horizontal-col-start:0;mso-width-col-span:0;v-text-anchor:top" from="4680,2880" to="5280,2880" wrapcoords="17010 -2147483648 1620 -2147483648 -1080 -2147483648 -270 -2147483648 -270 -2147483648 14850 -2147483648 16740 -2147483648 19980 -2147483648 20250 -2147483648 22950 -2147483648 23220 -2147483648 21600 -2147483648 18360 -2147483648 17010 -2147483648" strokecolor="black [3213]" strokeweight="2.25pt">
               <v:fill o:detectmouseclick="t"/>
               <v:stroke endarrow="block"/>
               <v:shadow on="t" opacity="22938f" mv:blur="38100f" offset="0,2pt"/>
@@ -22682,7 +22939,7 @@
               <v:shadow on="t" opacity="22938f" mv:blur="38100f" offset="0,2pt"/>
               <v:textbox inset=",7.2pt,,7.2pt"/>
             </v:rect>
-            <v:line id="_x0000_s1283" style="position:absolute;mso-wrap-style:square;mso-wrap-edited:f;mso-height-percent:0;mso-wrap-distance-left:9pt;mso-wrap-distance-top:0;mso-wrap-distance-right:9pt;mso-wrap-distance-bottom:0;mso-position-horizontal:absolute;mso-position-horizontal-relative:text;mso-position-vertical:absolute;mso-position-vertical-relative:text;mso-height-percent:0;mso-width-relative:page;mso-height-relative:page;mso-position-horizontal-col-start:0;mso-width-col-span:0;v-text-anchor:top" from="7933,2880" to="8533,2880" coordsize="21600,21600" wrapcoords="15042 -2147483648 385 -2147483648 -1542 -2147483648 -385 -2147483648 -385 -2147483648 13114 -2147483648 14657 -2147483648 19285 -2147483648 19671 -2147483648 23528 -2147483648 23914 -2147483648 21600 -2147483648 16971 -2147483648 15042 -2147483648" strokecolor="black [3213]" strokeweight="2.25pt">
+            <v:line id="_x0000_s1283" style="position:absolute;mso-wrap-style:square;mso-wrap-edited:f;mso-height-percent:0;mso-wrap-distance-left:9pt;mso-wrap-distance-top:0;mso-wrap-distance-right:9pt;mso-wrap-distance-bottom:0;mso-position-horizontal:absolute;mso-position-horizontal-relative:text;mso-position-vertical:absolute;mso-position-vertical-relative:text;mso-height-percent:0;mso-width-relative:page;mso-height-relative:page;mso-position-horizontal-col-start:0;mso-width-col-span:0;v-text-anchor:top" from="7933,2880" to="8533,2880" wrapcoords="15042 -2147483648 385 -2147483648 -1542 -2147483648 -385 -2147483648 -385 -2147483648 13114 -2147483648 14657 -2147483648 19285 -2147483648 19671 -2147483648 23528 -2147483648 23914 -2147483648 21600 -2147483648 16971 -2147483648 15042 -2147483648" strokecolor="black [3213]" strokeweight="2.25pt">
               <v:fill o:detectmouseclick="t"/>
               <v:stroke endarrow="block"/>
               <v:shadow on="t" opacity="22938f" mv:blur="38100f" offset="0,2pt"/>
@@ -22943,7 +23200,7 @@
               <v:shadow on="t" opacity="22938f" mv:blur="38100f" offset="0,2pt"/>
               <v:textbox inset=",7.2pt,,7.2pt"/>
             </v:rect>
-            <v:line id="_x0000_s1299" style="position:absolute;mso-wrap-style:square;mso-wrap-edited:f;mso-height-percent:0;mso-wrap-distance-left:9pt;mso-wrap-distance-top:0;mso-wrap-distance-right:9pt;mso-wrap-distance-bottom:0;mso-position-horizontal:absolute;mso-position-vertical:absolute;mso-position-vertical-relative:line;mso-height-percent:0;mso-width-relative:page;mso-height-relative:page;mso-position-horizontal-col-start:0;mso-width-col-span:0;v-text-anchor:top" from="4186,9338" to="4786,9338" coordsize="21600,21600" wrapcoords="17010 -2147483648 1620 -2147483648 -1080 -2147483648 -270 -2147483648 -270 -2147483648 14850 -2147483648 16740 -2147483648 19980 -2147483648 20250 -2147483648 22950 -2147483648 23220 -2147483648 21600 -2147483648 18360 -2147483648 17010 -2147483648" strokecolor="black [3213]" strokeweight="2.25pt">
+            <v:line id="_x0000_s1299" style="position:absolute;mso-wrap-style:square;mso-wrap-edited:f;mso-height-percent:0;mso-wrap-distance-left:9pt;mso-wrap-distance-top:0;mso-wrap-distance-right:9pt;mso-wrap-distance-bottom:0;mso-position-horizontal:absolute;mso-position-vertical:absolute;mso-position-vertical-relative:line;mso-height-percent:0;mso-width-relative:page;mso-height-relative:page;mso-position-horizontal-col-start:0;mso-width-col-span:0;v-text-anchor:top" from="4186,9338" to="4786,9338" wrapcoords="17010 -2147483648 1620 -2147483648 -1080 -2147483648 -270 -2147483648 -270 -2147483648 14850 -2147483648 16740 -2147483648 19980 -2147483648 20250 -2147483648 22950 -2147483648 23220 -2147483648 21600 -2147483648 18360 -2147483648 17010 -2147483648" strokecolor="black [3213]" strokeweight="2.25pt">
               <v:fill o:detectmouseclick="t"/>
               <v:stroke endarrow="block"/>
               <v:shadow on="t" opacity="22938f" mv:blur="38100f" offset="0,2pt"/>
@@ -22954,7 +23211,7 @@
               <v:shadow on="t" opacity="22938f" mv:blur="38100f" offset="0,2pt"/>
               <v:textbox inset=",7.2pt,,7.2pt"/>
             </v:rect>
-            <v:line id="_x0000_s1301" style="position:absolute;mso-wrap-style:square;mso-wrap-edited:f;mso-height-percent:0;mso-wrap-distance-left:9pt;mso-wrap-distance-top:0;mso-wrap-distance-right:9pt;mso-wrap-distance-bottom:0;mso-position-horizontal:absolute;mso-position-horizontal-relative:text;mso-position-vertical:absolute;mso-position-vertical-relative:text;mso-height-percent:0;mso-width-relative:page;mso-height-relative:page;mso-position-horizontal-col-start:0;mso-width-col-span:0;v-text-anchor:top" from="7426,9338" to="8026,9338" coordsize="21600,21600" wrapcoords="15042 -2147483648 385 -2147483648 -1542 -2147483648 -385 -2147483648 -385 -2147483648 13114 -2147483648 14657 -2147483648 19285 -2147483648 19671 -2147483648 23528 -2147483648 23914 -2147483648 21600 -2147483648 16971 -2147483648 15042 -2147483648" strokecolor="black [3213]" strokeweight="2.25pt">
+            <v:line id="_x0000_s1301" style="position:absolute;mso-wrap-style:square;mso-wrap-edited:f;mso-height-percent:0;mso-wrap-distance-left:9pt;mso-wrap-distance-top:0;mso-wrap-distance-right:9pt;mso-wrap-distance-bottom:0;mso-position-horizontal:absolute;mso-position-horizontal-relative:text;mso-position-vertical:absolute;mso-position-vertical-relative:text;mso-height-percent:0;mso-width-relative:page;mso-height-relative:page;mso-position-horizontal-col-start:0;mso-width-col-span:0;v-text-anchor:top" from="7426,9338" to="8026,9338" wrapcoords="15042 -2147483648 385 -2147483648 -1542 -2147483648 -385 -2147483648 -385 -2147483648 13114 -2147483648 14657 -2147483648 19285 -2147483648 19671 -2147483648 23528 -2147483648 23914 -2147483648 21600 -2147483648 16971 -2147483648 15042 -2147483648" strokecolor="black [3213]" strokeweight="2.25pt">
               <v:fill o:detectmouseclick="t"/>
               <v:stroke endarrow="block"/>
               <v:shadow on="t" opacity="22938f" mv:blur="38100f" offset="0,2pt"/>
@@ -23201,7 +23458,7 @@
           <w:noProof/>
         </w:rPr>
         <w:pict>
-          <v:line id="_x0000_s1310" style="position:absolute;left:0;text-align:left;z-index:251781632;mso-wrap-style:square;mso-wrap-edited:f;mso-height-percent:0;mso-wrap-distance-left:9pt;mso-wrap-distance-top:0;mso-wrap-distance-right:9pt;mso-wrap-distance-bottom:0;mso-position-horizontal:absolute;mso-position-horizontal-relative:text;mso-position-vertical:absolute;mso-position-vertical-relative:text;mso-height-percent:0;mso-width-relative:page;mso-height-relative:page;mso-position-horizontal-col-start:0;mso-width-col-span:0;v-text-anchor:top" from="299.3pt,76.15pt" to="329.3pt,76.15pt" coordsize="21600,21600" wrapcoords="15042 -2147483648 385 -2147483648 -1542 -2147483648 -385 -2147483648 -385 -2147483648 13114 -2147483648 14657 -2147483648 19285 -2147483648 19671 -2147483648 23528 -2147483648 23914 -2147483648 21600 -2147483648 16971 -2147483648 15042 -2147483648" strokecolor="black [3213]" strokeweight="2.25pt">
+          <v:line id="_x0000_s1310" style="position:absolute;left:0;text-align:left;z-index:251781632;mso-wrap-style:square;mso-wrap-edited:f;mso-height-percent:0;mso-wrap-distance-left:9pt;mso-wrap-distance-top:0;mso-wrap-distance-right:9pt;mso-wrap-distance-bottom:0;mso-position-horizontal:absolute;mso-position-horizontal-relative:text;mso-position-vertical:absolute;mso-position-vertical-relative:text;mso-height-percent:0;mso-width-relative:page;mso-height-relative:page;mso-position-horizontal-col-start:0;mso-width-col-span:0;v-text-anchor:top" from="299.3pt,76.15pt" to="329.3pt,76.15pt" wrapcoords="15042 -2147483648 385 -2147483648 -1542 -2147483648 -385 -2147483648 -385 -2147483648 13114 -2147483648 14657 -2147483648 19285 -2147483648 19671 -2147483648 23528 -2147483648 23914 -2147483648 21600 -2147483648 16971 -2147483648 15042 -2147483648" strokecolor="black [3213]" strokeweight="2.25pt">
             <v:fill o:detectmouseclick="t"/>
             <v:stroke endarrow="block"/>
             <v:shadow on="t" opacity="22938f" mv:blur="38100f" offset="0,2pt"/>
@@ -23228,7 +23485,7 @@
           <w:noProof/>
         </w:rPr>
         <w:pict>
-          <v:line id="_x0000_s1308" style="position:absolute;left:0;text-align:left;z-index:251779584;mso-wrap-style:square;mso-wrap-edited:f;mso-height-percent:0;mso-wrap-distance-left:9pt;mso-wrap-distance-top:0;mso-wrap-distance-right:9pt;mso-wrap-distance-bottom:0;mso-position-horizontal:absolute;mso-position-vertical:absolute;mso-position-vertical-relative:line;mso-height-percent:0;mso-width-relative:page;mso-height-relative:page;mso-position-horizontal-col-start:0;mso-width-col-span:0;v-text-anchor:top" from="137.3pt,76.15pt" to="167.3pt,76.15pt" coordsize="21600,21600" wrapcoords="17010 -2147483648 1620 -2147483648 -1080 -2147483648 -270 -2147483648 -270 -2147483648 14850 -2147483648 16740 -2147483648 19980 -2147483648 20250 -2147483648 22950 -2147483648 23220 -2147483648 21600 -2147483648 18360 -2147483648 17010 -2147483648" strokecolor="black [3213]" strokeweight="2.25pt">
+          <v:line id="_x0000_s1308" style="position:absolute;left:0;text-align:left;z-index:251779584;mso-wrap-style:square;mso-wrap-edited:f;mso-height-percent:0;mso-wrap-distance-left:9pt;mso-wrap-distance-top:0;mso-wrap-distance-right:9pt;mso-wrap-distance-bottom:0;mso-position-horizontal:absolute;mso-position-vertical:absolute;mso-position-vertical-relative:line;mso-height-percent:0;mso-width-relative:page;mso-height-relative:page;mso-position-horizontal-col-start:0;mso-width-col-span:0;v-text-anchor:top" from="137.3pt,76.15pt" to="167.3pt,76.15pt" wrapcoords="17010 -2147483648 1620 -2147483648 -1080 -2147483648 -270 -2147483648 -270 -2147483648 14850 -2147483648 16740 -2147483648 19980 -2147483648 20250 -2147483648 22950 -2147483648 23220 -2147483648 21600 -2147483648 18360 -2147483648 17010 -2147483648" strokecolor="black [3213]" strokeweight="2.25pt">
             <v:fill o:detectmouseclick="t"/>
             <v:stroke endarrow="block"/>
             <v:shadow on="t" opacity="22938f" mv:blur="38100f" offset="0,2pt"/>
@@ -24917,6 +25174,7 @@
           <w:lang w:val="en-GB"/>
         </w:rPr>
       </w:pPr>
+      <w:proofErr w:type="spellStart"/>
       <w:r>
         <w:rPr>
           <w:rFonts w:eastAsiaTheme="minorHAnsi"/>
@@ -24929,7 +25187,15 @@
           <w:rFonts w:eastAsiaTheme="minorHAnsi"/>
           <w:lang w:val="en-GB"/>
         </w:rPr>
-        <w:t>uple, List</w:t>
+        <w:t>uple</w:t>
+      </w:r>
+      <w:proofErr w:type="spellEnd"/>
+      <w:r>
+        <w:rPr>
+          <w:rFonts w:eastAsiaTheme="minorHAnsi"/>
+          <w:lang w:val="en-GB"/>
+        </w:rPr>
+        <w:t>, List</w:t>
       </w:r>
     </w:p>
     <w:p>
@@ -27930,7 +28196,21 @@
         <w:rPr>
           <w:lang w:val="en-GB"/>
         </w:rPr>
-        <w:t>the form of a list of tuples.</w:t>
+        <w:t xml:space="preserve">the form of a list of </w:t>
+      </w:r>
+      <w:proofErr w:type="spellStart"/>
+      <w:r>
+        <w:rPr>
+          <w:lang w:val="en-GB"/>
+        </w:rPr>
+        <w:t>tuples</w:t>
+      </w:r>
+      <w:proofErr w:type="spellEnd"/>
+      <w:r>
+        <w:rPr>
+          <w:lang w:val="en-GB"/>
+        </w:rPr>
+        <w:t>.</w:t>
       </w:r>
     </w:p>
     <w:p>
@@ -28587,7 +28867,71 @@
           <w:color w:val="000000"/>
           <w:shd w:val="clear" w:color="auto" w:fill="FFFFFF"/>
         </w:rPr>
-        <w:t>, PySide, PyObjC, QT, PyQT and wxPython.</w:t>
+        <w:t xml:space="preserve">, </w:t>
+      </w:r>
+      <w:proofErr w:type="spellStart"/>
+      <w:r>
+        <w:rPr>
+          <w:color w:val="000000"/>
+          <w:shd w:val="clear" w:color="auto" w:fill="FFFFFF"/>
+        </w:rPr>
+        <w:t>PySide</w:t>
+      </w:r>
+      <w:proofErr w:type="spellEnd"/>
+      <w:r>
+        <w:rPr>
+          <w:color w:val="000000"/>
+          <w:shd w:val="clear" w:color="auto" w:fill="FFFFFF"/>
+        </w:rPr>
+        <w:t xml:space="preserve">, </w:t>
+      </w:r>
+      <w:proofErr w:type="spellStart"/>
+      <w:r>
+        <w:rPr>
+          <w:color w:val="000000"/>
+          <w:shd w:val="clear" w:color="auto" w:fill="FFFFFF"/>
+        </w:rPr>
+        <w:t>PyObjC</w:t>
+      </w:r>
+      <w:proofErr w:type="spellEnd"/>
+      <w:r>
+        <w:rPr>
+          <w:color w:val="000000"/>
+          <w:shd w:val="clear" w:color="auto" w:fill="FFFFFF"/>
+        </w:rPr>
+        <w:t xml:space="preserve">, QT, </w:t>
+      </w:r>
+      <w:proofErr w:type="spellStart"/>
+      <w:r>
+        <w:rPr>
+          <w:color w:val="000000"/>
+          <w:shd w:val="clear" w:color="auto" w:fill="FFFFFF"/>
+        </w:rPr>
+        <w:t>PyQT</w:t>
+      </w:r>
+      <w:proofErr w:type="spellEnd"/>
+      <w:r>
+        <w:rPr>
+          <w:color w:val="000000"/>
+          <w:shd w:val="clear" w:color="auto" w:fill="FFFFFF"/>
+        </w:rPr>
+        <w:t xml:space="preserve"> and </w:t>
+      </w:r>
+      <w:proofErr w:type="spellStart"/>
+      <w:r>
+        <w:rPr>
+          <w:color w:val="000000"/>
+          <w:shd w:val="clear" w:color="auto" w:fill="FFFFFF"/>
+        </w:rPr>
+        <w:t>wxPython</w:t>
+      </w:r>
+      <w:proofErr w:type="spellEnd"/>
+      <w:r>
+        <w:rPr>
+          <w:color w:val="000000"/>
+          <w:shd w:val="clear" w:color="auto" w:fill="FFFFFF"/>
+        </w:rPr>
+        <w:t>.</w:t>
       </w:r>
     </w:p>
     <w:p>
@@ -28625,7 +28969,21 @@
         <w:rPr>
           <w:lang w:val="en-GB"/>
         </w:rPr>
-        <w:t xml:space="preserve"> The Python regex library is also used in the implementation, and was found very useful.</w:t>
+        <w:t xml:space="preserve"> The Python </w:t>
+      </w:r>
+      <w:proofErr w:type="spellStart"/>
+      <w:r>
+        <w:rPr>
+          <w:lang w:val="en-GB"/>
+        </w:rPr>
+        <w:t>regex</w:t>
+      </w:r>
+      <w:proofErr w:type="spellEnd"/>
+      <w:r>
+        <w:rPr>
+          <w:lang w:val="en-GB"/>
+        </w:rPr>
+        <w:t xml:space="preserve"> library is also used in the implementation, and was found very useful.</w:t>
       </w:r>
     </w:p>
     <w:p>
@@ -28639,7 +28997,21 @@
         <w:rPr>
           <w:lang w:val="en-GB"/>
         </w:rPr>
-        <w:t xml:space="preserve">NLTK, or Natural Language Toolkit was chosen for this purpose due to its easy-to-use interfaces with many corpora and lexical resources such as wordnet, CMU dictionary, Brown Corpus, etc. NLTK also comes with a suite of text processing libraries for classification, tokenization, stemming, tagging, parsing, and semantic reasoning. </w:t>
+        <w:t xml:space="preserve">NLTK, or Natural Language Toolkit was chosen for this purpose due to its easy-to-use interfaces with many corpora and lexical resources such as </w:t>
+      </w:r>
+      <w:proofErr w:type="spellStart"/>
+      <w:r>
+        <w:rPr>
+          <w:lang w:val="en-GB"/>
+        </w:rPr>
+        <w:t>wordnet</w:t>
+      </w:r>
+      <w:proofErr w:type="spellEnd"/>
+      <w:r>
+        <w:rPr>
+          <w:lang w:val="en-GB"/>
+        </w:rPr>
+        <w:t xml:space="preserve">, CMU dictionary, Brown Corpus, etc. NLTK also comes with a suite of text processing libraries for classification, tokenization, stemming, tagging, parsing, and semantic reasoning. </w:t>
       </w:r>
       <w:r>
         <w:rPr>
@@ -28668,7 +29040,71 @@
           <w:color w:val="000000"/>
           <w:shd w:val="clear" w:color="auto" w:fill="FFFFFF"/>
         </w:rPr>
-        <w:t>The front end, i.e. the UI was created using PyQT version 4.10.3PyQT allows creation of the GUI with the help of QT designer that is easy to use. The .ui file can then directly be converted to .py files by using pyuic.</w:t>
+        <w:t xml:space="preserve">The front end, i.e. the UI was created using </w:t>
+      </w:r>
+      <w:proofErr w:type="spellStart"/>
+      <w:r>
+        <w:rPr>
+          <w:color w:val="000000"/>
+          <w:shd w:val="clear" w:color="auto" w:fill="FFFFFF"/>
+        </w:rPr>
+        <w:t>PyQT</w:t>
+      </w:r>
+      <w:proofErr w:type="spellEnd"/>
+      <w:r>
+        <w:rPr>
+          <w:color w:val="000000"/>
+          <w:shd w:val="clear" w:color="auto" w:fill="FFFFFF"/>
+        </w:rPr>
+        <w:t xml:space="preserve"> version 4.10.3PyQT allows creation of the GUI with the help of QT designer that is easy to use. The .</w:t>
+      </w:r>
+      <w:proofErr w:type="spellStart"/>
+      <w:r>
+        <w:rPr>
+          <w:color w:val="000000"/>
+          <w:shd w:val="clear" w:color="auto" w:fill="FFFFFF"/>
+        </w:rPr>
+        <w:t>ui</w:t>
+      </w:r>
+      <w:proofErr w:type="spellEnd"/>
+      <w:r>
+        <w:rPr>
+          <w:color w:val="000000"/>
+          <w:shd w:val="clear" w:color="auto" w:fill="FFFFFF"/>
+        </w:rPr>
+        <w:t xml:space="preserve"> file can then directly be converted to .</w:t>
+      </w:r>
+      <w:proofErr w:type="spellStart"/>
+      <w:r>
+        <w:rPr>
+          <w:color w:val="000000"/>
+          <w:shd w:val="clear" w:color="auto" w:fill="FFFFFF"/>
+        </w:rPr>
+        <w:t>py</w:t>
+      </w:r>
+      <w:proofErr w:type="spellEnd"/>
+      <w:r>
+        <w:rPr>
+          <w:color w:val="000000"/>
+          <w:shd w:val="clear" w:color="auto" w:fill="FFFFFF"/>
+        </w:rPr>
+        <w:t xml:space="preserve"> files by using </w:t>
+      </w:r>
+      <w:proofErr w:type="spellStart"/>
+      <w:r>
+        <w:rPr>
+          <w:color w:val="000000"/>
+          <w:shd w:val="clear" w:color="auto" w:fill="FFFFFF"/>
+        </w:rPr>
+        <w:t>pyuic</w:t>
+      </w:r>
+      <w:proofErr w:type="spellEnd"/>
+      <w:r>
+        <w:rPr>
+          <w:color w:val="000000"/>
+          <w:shd w:val="clear" w:color="auto" w:fill="FFFFFF"/>
+        </w:rPr>
+        <w:t>.</w:t>
       </w:r>
     </w:p>
     <w:p>
@@ -28920,7 +29356,15 @@
           <w:bCs/>
           <w:lang w:val="en-GB"/>
         </w:rPr>
-        <w:t>: The nltk.sent_</w:t>
+        <w:t xml:space="preserve">: The </w:t>
+      </w:r>
+      <w:proofErr w:type="spellStart"/>
+      <w:r>
+        <w:rPr>
+          <w:bCs/>
+          <w:lang w:val="en-GB"/>
+        </w:rPr>
+        <w:t>nltk.sent_</w:t>
       </w:r>
       <w:proofErr w:type="gramStart"/>
       <w:r>
@@ -28928,7 +29372,15 @@
           <w:bCs/>
           <w:lang w:val="en-GB"/>
         </w:rPr>
-        <w:t>tokenize(</w:t>
+        <w:t>tokenize</w:t>
+      </w:r>
+      <w:proofErr w:type="spellEnd"/>
+      <w:r>
+        <w:rPr>
+          <w:bCs/>
+          <w:lang w:val="en-GB"/>
+        </w:rPr>
+        <w:t>(</w:t>
       </w:r>
       <w:proofErr w:type="gramEnd"/>
       <w:r>
@@ -28963,7 +29415,15 @@
           <w:bCs/>
           <w:lang w:val="en-GB"/>
         </w:rPr>
-        <w:t>: The nltk.word_</w:t>
+        <w:t xml:space="preserve">: The </w:t>
+      </w:r>
+      <w:proofErr w:type="spellStart"/>
+      <w:r>
+        <w:rPr>
+          <w:bCs/>
+          <w:lang w:val="en-GB"/>
+        </w:rPr>
+        <w:t>nltk.word_</w:t>
       </w:r>
       <w:proofErr w:type="gramStart"/>
       <w:r>
@@ -28971,7 +29431,15 @@
           <w:bCs/>
           <w:lang w:val="en-GB"/>
         </w:rPr>
-        <w:t>tokenize(</w:t>
+        <w:t>tokenize</w:t>
+      </w:r>
+      <w:proofErr w:type="spellEnd"/>
+      <w:r>
+        <w:rPr>
+          <w:bCs/>
+          <w:lang w:val="en-GB"/>
+        </w:rPr>
+        <w:t>(</w:t>
       </w:r>
       <w:proofErr w:type="gramEnd"/>
       <w:r>
@@ -29006,7 +29474,39 @@
           <w:bCs/>
           <w:lang w:val="en-GB"/>
         </w:rPr>
-        <w:t>: The nltk.pos_tag () function returns a list of tagged tuples.</w:t>
+        <w:t xml:space="preserve">: The </w:t>
+      </w:r>
+      <w:proofErr w:type="spellStart"/>
+      <w:r>
+        <w:rPr>
+          <w:bCs/>
+          <w:lang w:val="en-GB"/>
+        </w:rPr>
+        <w:t>nltk.pos_tag</w:t>
+      </w:r>
+      <w:proofErr w:type="spellEnd"/>
+      <w:r>
+        <w:rPr>
+          <w:bCs/>
+          <w:lang w:val="en-GB"/>
+        </w:rPr>
+        <w:t xml:space="preserve"> () function returns a list of tagged </w:t>
+      </w:r>
+      <w:proofErr w:type="spellStart"/>
+      <w:r>
+        <w:rPr>
+          <w:bCs/>
+          <w:lang w:val="en-GB"/>
+        </w:rPr>
+        <w:t>tuples</w:t>
+      </w:r>
+      <w:proofErr w:type="spellEnd"/>
+      <w:r>
+        <w:rPr>
+          <w:bCs/>
+          <w:lang w:val="en-GB"/>
+        </w:rPr>
+        <w:t>.</w:t>
       </w:r>
     </w:p>
     <w:p>
@@ -29120,7 +29620,21 @@
         <w:rPr>
           <w:color w:val="363534"/>
         </w:rPr>
-        <w:t>The QAction class provides an abstract user interface action that can be inserted into widgets. In applications many common commands can be invoked via menus, toolbar buttons, and keyboard shortcuts. Since the user expects each command to be performed in the same way, regardless of the user interface used, it is useful to represent each command as an</w:t>
+        <w:t xml:space="preserve">The </w:t>
+      </w:r>
+      <w:proofErr w:type="spellStart"/>
+      <w:r>
+        <w:rPr>
+          <w:color w:val="363534"/>
+        </w:rPr>
+        <w:t>QAction</w:t>
+      </w:r>
+      <w:proofErr w:type="spellEnd"/>
+      <w:r>
+        <w:rPr>
+          <w:color w:val="363534"/>
+        </w:rPr>
+        <w:t xml:space="preserve"> class provides an abstract user interface action that can be inserted into widgets. In applications many common commands can be invoked via menus, toolbar buttons, and keyboard shortcuts. Since the user expects each command to be performed in the same way, regardless of the user interface used, it is useful to represent each command as an</w:t>
       </w:r>
       <w:r>
         <w:rPr>
@@ -29306,7 +29820,39 @@
           <w:color w:val="000000"/>
           <w:lang w:val="en-GB" w:eastAsia="en-GB" w:bidi="hi-IN"/>
         </w:rPr>
-        <w:t>Connections may be direct (ie. synchronous) or queued (ie. asynchronous).</w:t>
+        <w:t>Connections may be direct (</w:t>
+      </w:r>
+      <w:proofErr w:type="spellStart"/>
+      <w:r>
+        <w:rPr>
+          <w:color w:val="000000"/>
+          <w:lang w:val="en-GB" w:eastAsia="en-GB" w:bidi="hi-IN"/>
+        </w:rPr>
+        <w:t>ie</w:t>
+      </w:r>
+      <w:proofErr w:type="spellEnd"/>
+      <w:r>
+        <w:rPr>
+          <w:color w:val="000000"/>
+          <w:lang w:val="en-GB" w:eastAsia="en-GB" w:bidi="hi-IN"/>
+        </w:rPr>
+        <w:t>. synchronous) or queued (</w:t>
+      </w:r>
+      <w:proofErr w:type="spellStart"/>
+      <w:r>
+        <w:rPr>
+          <w:color w:val="000000"/>
+          <w:lang w:val="en-GB" w:eastAsia="en-GB" w:bidi="hi-IN"/>
+        </w:rPr>
+        <w:t>ie</w:t>
+      </w:r>
+      <w:proofErr w:type="spellEnd"/>
+      <w:r>
+        <w:rPr>
+          <w:color w:val="000000"/>
+          <w:lang w:val="en-GB" w:eastAsia="en-GB" w:bidi="hi-IN"/>
+        </w:rPr>
+        <w:t>. asynchronous).</w:t>
       </w:r>
     </w:p>
     <w:p>
@@ -29366,8 +29912,19 @@
           <w:szCs w:val="32"/>
           <w:lang w:val="en-GB"/>
         </w:rPr>
-        <w:t>9.5 Psuedocode</w:t>
-      </w:r>
+        <w:t xml:space="preserve">9.5 </w:t>
+      </w:r>
+      <w:proofErr w:type="spellStart"/>
+      <w:r>
+        <w:rPr>
+          <w:b/>
+          <w:sz w:val="32"/>
+          <w:szCs w:val="32"/>
+          <w:lang w:val="en-GB"/>
+        </w:rPr>
+        <w:t>Psuedocode</w:t>
+      </w:r>
+      <w:proofErr w:type="spellEnd"/>
     </w:p>
     <w:p>
       <w:pPr>
@@ -29567,7 +30124,21 @@
         <w:rPr>
           <w:lang w:val="en-GB"/>
         </w:rPr>
-        <w:t>Initialise adjCount as 0.</w:t>
+        <w:t xml:space="preserve">Initialise </w:t>
+      </w:r>
+      <w:proofErr w:type="spellStart"/>
+      <w:r>
+        <w:rPr>
+          <w:lang w:val="en-GB"/>
+        </w:rPr>
+        <w:t>adjCount</w:t>
+      </w:r>
+      <w:proofErr w:type="spellEnd"/>
+      <w:r>
+        <w:rPr>
+          <w:lang w:val="en-GB"/>
+        </w:rPr>
+        <w:t xml:space="preserve"> as 0.</w:t>
       </w:r>
     </w:p>
     <w:p>
@@ -29602,7 +30173,21 @@
           <w:lang w:val="en-GB"/>
         </w:rPr>
         <w:tab/>
-        <w:t>Initialise adj, adv to 0.</w:t>
+        <w:t xml:space="preserve">Initialise </w:t>
+      </w:r>
+      <w:proofErr w:type="spellStart"/>
+      <w:r>
+        <w:rPr>
+          <w:lang w:val="en-GB"/>
+        </w:rPr>
+        <w:t>adj</w:t>
+      </w:r>
+      <w:proofErr w:type="spellEnd"/>
+      <w:r>
+        <w:rPr>
+          <w:lang w:val="en-GB"/>
+        </w:rPr>
+        <w:t>, adv to 0.</w:t>
       </w:r>
     </w:p>
     <w:p>
@@ -29651,8 +30236,16 @@
           <w:lang w:val="en-GB"/>
         </w:rPr>
         <w:tab/>
-        <w:t>Increment adj</w:t>
-      </w:r>
+        <w:t xml:space="preserve">Increment </w:t>
+      </w:r>
+      <w:proofErr w:type="spellStart"/>
+      <w:r>
+        <w:rPr>
+          <w:lang w:val="en-GB"/>
+        </w:rPr>
+        <w:t>adj</w:t>
+      </w:r>
+      <w:proofErr w:type="spellEnd"/>
     </w:p>
     <w:p>
       <w:pPr>
@@ -29717,8 +30310,30 @@
         <w:rPr>
           <w:lang w:val="en-GB"/>
         </w:rPr>
-        <w:t>Add adj and adv to the adjCount</w:t>
-      </w:r>
+        <w:t xml:space="preserve">Add </w:t>
+      </w:r>
+      <w:proofErr w:type="spellStart"/>
+      <w:r>
+        <w:rPr>
+          <w:lang w:val="en-GB"/>
+        </w:rPr>
+        <w:t>adj</w:t>
+      </w:r>
+      <w:proofErr w:type="spellEnd"/>
+      <w:r>
+        <w:rPr>
+          <w:lang w:val="en-GB"/>
+        </w:rPr>
+        <w:t xml:space="preserve"> and adv to the </w:t>
+      </w:r>
+      <w:proofErr w:type="spellStart"/>
+      <w:r>
+        <w:rPr>
+          <w:lang w:val="en-GB"/>
+        </w:rPr>
+        <w:t>adjCount</w:t>
+      </w:r>
+      <w:proofErr w:type="spellEnd"/>
     </w:p>
     <w:p>
       <w:pPr>
@@ -29868,7 +30483,35 @@
           <w:lang w:val="en-GB"/>
         </w:rPr>
         <w:tab/>
-        <w:t>Set isPast, isPresent and quotes to false</w:t>
+        <w:t xml:space="preserve">Set </w:t>
+      </w:r>
+      <w:proofErr w:type="spellStart"/>
+      <w:r>
+        <w:rPr>
+          <w:lang w:val="en-GB"/>
+        </w:rPr>
+        <w:t>isPast</w:t>
+      </w:r>
+      <w:proofErr w:type="spellEnd"/>
+      <w:r>
+        <w:rPr>
+          <w:lang w:val="en-GB"/>
+        </w:rPr>
+        <w:t xml:space="preserve">, </w:t>
+      </w:r>
+      <w:proofErr w:type="spellStart"/>
+      <w:r>
+        <w:rPr>
+          <w:lang w:val="en-GB"/>
+        </w:rPr>
+        <w:t>isPresent</w:t>
+      </w:r>
+      <w:proofErr w:type="spellEnd"/>
+      <w:r>
+        <w:rPr>
+          <w:lang w:val="en-GB"/>
+        </w:rPr>
+        <w:t xml:space="preserve"> and quotes to false</w:t>
       </w:r>
     </w:p>
     <w:p>
@@ -29886,7 +30529,21 @@
           <w:lang w:val="en-GB"/>
         </w:rPr>
         <w:tab/>
-        <w:t>For each tagged tuple in the sentence:</w:t>
+        <w:t xml:space="preserve">For each tagged </w:t>
+      </w:r>
+      <w:proofErr w:type="spellStart"/>
+      <w:r>
+        <w:rPr>
+          <w:lang w:val="en-GB"/>
+        </w:rPr>
+        <w:t>tuple</w:t>
+      </w:r>
+      <w:proofErr w:type="spellEnd"/>
+      <w:r>
+        <w:rPr>
+          <w:lang w:val="en-GB"/>
+        </w:rPr>
+        <w:t xml:space="preserve"> in the sentence:</w:t>
       </w:r>
     </w:p>
     <w:p>
@@ -30048,7 +30705,21 @@
           <w:lang w:val="en-GB"/>
         </w:rPr>
         <w:tab/>
-        <w:t>If isPresent is true,</w:t>
+        <w:t xml:space="preserve">If </w:t>
+      </w:r>
+      <w:proofErr w:type="spellStart"/>
+      <w:r>
+        <w:rPr>
+          <w:lang w:val="en-GB"/>
+        </w:rPr>
+        <w:t>isPresent</w:t>
+      </w:r>
+      <w:proofErr w:type="spellEnd"/>
+      <w:r>
+        <w:rPr>
+          <w:lang w:val="en-GB"/>
+        </w:rPr>
+        <w:t xml:space="preserve"> is true,</w:t>
       </w:r>
     </w:p>
     <w:p>
@@ -30148,8 +30819,16 @@
         <w:rPr>
           <w:lang w:val="en-GB"/>
         </w:rPr>
-        <w:t>Set isPast</w:t>
-      </w:r>
+        <w:t xml:space="preserve">Set </w:t>
+      </w:r>
+      <w:proofErr w:type="spellStart"/>
+      <w:r>
+        <w:rPr>
+          <w:lang w:val="en-GB"/>
+        </w:rPr>
+        <w:t>isPast</w:t>
+      </w:r>
+      <w:proofErr w:type="spellEnd"/>
       <w:r>
         <w:rPr>
           <w:lang w:val="en-GB"/>
@@ -30213,7 +30892,21 @@
         <w:rPr>
           <w:lang w:val="en-GB"/>
         </w:rPr>
-        <w:t>If isPast is true,</w:t>
+        <w:t xml:space="preserve">If </w:t>
+      </w:r>
+      <w:proofErr w:type="spellStart"/>
+      <w:r>
+        <w:rPr>
+          <w:lang w:val="en-GB"/>
+        </w:rPr>
+        <w:t>isPast</w:t>
+      </w:r>
+      <w:proofErr w:type="spellEnd"/>
+      <w:r>
+        <w:rPr>
+          <w:lang w:val="en-GB"/>
+        </w:rPr>
+        <w:t xml:space="preserve"> is true,</w:t>
       </w:r>
     </w:p>
     <w:p>
@@ -30351,8 +31044,16 @@
           <w:lang w:val="en-GB"/>
         </w:rPr>
         <w:tab/>
-        <w:t>Set isPresent</w:t>
-      </w:r>
+        <w:t xml:space="preserve">Set </w:t>
+      </w:r>
+      <w:proofErr w:type="spellStart"/>
+      <w:r>
+        <w:rPr>
+          <w:lang w:val="en-GB"/>
+        </w:rPr>
+        <w:t>isPresent</w:t>
+      </w:r>
+      <w:proofErr w:type="spellEnd"/>
       <w:r>
         <w:rPr>
           <w:lang w:val="en-GB"/>
@@ -30618,11 +31319,19 @@
           <w:lang w:val="en-GB"/>
         </w:rPr>
       </w:pPr>
-      <w:r>
-        <w:rPr>
-          <w:lang w:val="en-GB"/>
-        </w:rPr>
-        <w:t>Flesch Reading Ease:</w:t>
+      <w:proofErr w:type="spellStart"/>
+      <w:r>
+        <w:rPr>
+          <w:lang w:val="en-GB"/>
+        </w:rPr>
+        <w:t>Flesch</w:t>
+      </w:r>
+      <w:proofErr w:type="spellEnd"/>
+      <w:r>
+        <w:rPr>
+          <w:lang w:val="en-GB"/>
+        </w:rPr>
+        <w:t xml:space="preserve"> Reading Ease:</w:t>
       </w:r>
     </w:p>
     <w:p>
@@ -31063,7 +31772,49 @@
         <w:rPr>
           <w:lang w:val="en-GB"/>
         </w:rPr>
-        <w:t xml:space="preserve"> suffixes like -es, -ed, or -ing are excluded</w:t>
+        <w:t xml:space="preserve"> suffixes like -</w:t>
+      </w:r>
+      <w:proofErr w:type="spellStart"/>
+      <w:r>
+        <w:rPr>
+          <w:lang w:val="en-GB"/>
+        </w:rPr>
+        <w:t>es</w:t>
+      </w:r>
+      <w:proofErr w:type="spellEnd"/>
+      <w:r>
+        <w:rPr>
+          <w:lang w:val="en-GB"/>
+        </w:rPr>
+        <w:t>, -</w:t>
+      </w:r>
+      <w:proofErr w:type="spellStart"/>
+      <w:r>
+        <w:rPr>
+          <w:lang w:val="en-GB"/>
+        </w:rPr>
+        <w:t>ed</w:t>
+      </w:r>
+      <w:proofErr w:type="spellEnd"/>
+      <w:r>
+        <w:rPr>
+          <w:lang w:val="en-GB"/>
+        </w:rPr>
+        <w:t>, or -</w:t>
+      </w:r>
+      <w:proofErr w:type="spellStart"/>
+      <w:r>
+        <w:rPr>
+          <w:lang w:val="en-GB"/>
+        </w:rPr>
+        <w:t>ing</w:t>
+      </w:r>
+      <w:proofErr w:type="spellEnd"/>
+      <w:r>
+        <w:rPr>
+          <w:lang w:val="en-GB"/>
+        </w:rPr>
+        <w:t xml:space="preserve"> are excluded</w:t>
       </w:r>
     </w:p>
     <w:p>
@@ -31119,7 +31870,21 @@
         <w:rPr>
           <w:lang w:val="en-GB"/>
         </w:rPr>
-        <w:t>Coleman-Liau Index:</w:t>
+        <w:t>Coleman-</w:t>
+      </w:r>
+      <w:proofErr w:type="spellStart"/>
+      <w:r>
+        <w:rPr>
+          <w:lang w:val="en-GB"/>
+        </w:rPr>
+        <w:t>Liau</w:t>
+      </w:r>
+      <w:proofErr w:type="spellEnd"/>
+      <w:r>
+        <w:rPr>
+          <w:lang w:val="en-GB"/>
+        </w:rPr>
+        <w:t xml:space="preserve"> Index:</w:t>
       </w:r>
     </w:p>
     <w:p>
@@ -31688,7 +32453,21 @@
         <w:rPr>
           <w:lang w:val="en-GB"/>
         </w:rPr>
-        <w:t xml:space="preserve">To integrate all the components, top down integration approach is used. Top down approach is better for integration, and for every scenario, the corresponding backend API to be used, is also known. The User interface functionalities are linked with backend one after the other one, in a sequential manner. For the frontend, HTML has been used and the backend coding has been done using Python. As python was used, integration was a challenging task. No python frameworks such as Django were used. Python is implemented as a web service by using CGI scripting. After that, the User Interface and the backend CGI scripting </w:t>
+        <w:t xml:space="preserve">To integrate all the components, top down integration approach is used. Top down approach is better for integration, and for every scenario, the corresponding backend API to be used, is also known. The User interface functionalities are linked with backend one after the other one, in a sequential manner. For the frontend, HTML has been used and the backend coding has been done using Python. As python was used, integration was a challenging task. No python frameworks such as </w:t>
+      </w:r>
+      <w:proofErr w:type="spellStart"/>
+      <w:r>
+        <w:rPr>
+          <w:lang w:val="en-GB"/>
+        </w:rPr>
+        <w:t>Django</w:t>
+      </w:r>
+      <w:proofErr w:type="spellEnd"/>
+      <w:r>
+        <w:rPr>
+          <w:lang w:val="en-GB"/>
+        </w:rPr>
+        <w:t xml:space="preserve"> were used. Python is implemented as a web service by using CGI scripting. After that, the User Interface and the backend CGI scripting </w:t>
       </w:r>
       <w:proofErr w:type="gramStart"/>
       <w:r>
@@ -31752,7 +32531,21 @@
           <w:lang w:val="en-GB"/>
         </w:rPr>
         <w:tab/>
-        <w:t xml:space="preserve">Using Graph API, the Facebook Access token is obtained. Using this access token, the user profile information and his connected users’ information is fetched in a JSON format. From this JSON data, the required field values is queried and stored in database as User </w:t>
+        <w:t xml:space="preserve">Using Graph API, the </w:t>
+      </w:r>
+      <w:proofErr w:type="spellStart"/>
+      <w:r>
+        <w:rPr>
+          <w:lang w:val="en-GB"/>
+        </w:rPr>
+        <w:t>Facebook</w:t>
+      </w:r>
+      <w:proofErr w:type="spellEnd"/>
+      <w:r>
+        <w:rPr>
+          <w:lang w:val="en-GB"/>
+        </w:rPr>
+        <w:t xml:space="preserve"> Access token is obtained. Using this access token, the user profile information and his connected users’ information is fetched in a JSON format. From this JSON data, the required field values is queried and stored in database as User </w:t>
       </w:r>
       <w:proofErr w:type="gramStart"/>
       <w:r>
@@ -31837,8 +32630,13 @@
                     <w:jc w:val="center"/>
                   </w:pPr>
                   <w:r>
-                    <w:t>Fetch the User’s Information from facebook</w:t>
+                    <w:t xml:space="preserve">Fetch the User’s Information from </w:t>
                   </w:r>
+                  <w:proofErr w:type="spellStart"/>
+                  <w:r>
+                    <w:t>facebook</w:t>
+                  </w:r>
+                  <w:proofErr w:type="spellEnd"/>
                 </w:p>
                 <w:p>
                   <w:pPr>
@@ -31866,7 +32664,15 @@
                     <w:jc w:val="center"/>
                   </w:pPr>
                   <w:r>
-                    <w:t xml:space="preserve">Get Facebook Access </w:t>
+                    <w:t xml:space="preserve">Get </w:t>
+                  </w:r>
+                  <w:proofErr w:type="spellStart"/>
+                  <w:r>
+                    <w:t>Facebook</w:t>
+                  </w:r>
+                  <w:proofErr w:type="spellEnd"/>
+                  <w:r>
+                    <w:t xml:space="preserve"> Access </w:t>
                   </w:r>
                   <w:proofErr w:type="gramStart"/>
                   <w:r>
@@ -32336,7 +33142,35 @@
           <w:lang w:val="en-GB"/>
         </w:rPr>
         <w:tab/>
-        <w:t>The pools information present in database is fetched. Each pool is parsed and the attribute values are taken, the description for the attribute value is fetched from the Wikipedia, WolframAlpha and Wordnet.</w:t>
+        <w:t xml:space="preserve">The pools information present in database is fetched. Each pool is parsed and the attribute values are taken, the description for the attribute value is fetched from the Wikipedia, </w:t>
+      </w:r>
+      <w:proofErr w:type="spellStart"/>
+      <w:r>
+        <w:rPr>
+          <w:lang w:val="en-GB"/>
+        </w:rPr>
+        <w:t>WolframAlpha</w:t>
+      </w:r>
+      <w:proofErr w:type="spellEnd"/>
+      <w:r>
+        <w:rPr>
+          <w:lang w:val="en-GB"/>
+        </w:rPr>
+        <w:t xml:space="preserve"> and </w:t>
+      </w:r>
+      <w:proofErr w:type="spellStart"/>
+      <w:r>
+        <w:rPr>
+          <w:lang w:val="en-GB"/>
+        </w:rPr>
+        <w:t>Wordnet</w:t>
+      </w:r>
+      <w:proofErr w:type="spellEnd"/>
+      <w:r>
+        <w:rPr>
+          <w:lang w:val="en-GB"/>
+        </w:rPr>
+        <w:t>.</w:t>
       </w:r>
     </w:p>
     <w:p>
@@ -34356,13 +35190,69 @@
         <w:rPr>
           <w:lang w:val="en-GB"/>
         </w:rPr>
-        <w:t xml:space="preserve">The user data collected from Facebook is inserted into MongoDB in required format. From this data, pools are </w:t>
-      </w:r>
-      <w:r>
-        <w:rPr>
-          <w:lang w:val="en-GB"/>
-        </w:rPr>
-        <w:t>generated. Description of every attribute value in all the pools is generated from Wikipedia, Wordnet, and WolframAlpha and stored. For every pool, similarity between attribute values is calculated and stored.</w:t>
+        <w:t xml:space="preserve">The user data collected from </w:t>
+      </w:r>
+      <w:proofErr w:type="spellStart"/>
+      <w:r>
+        <w:rPr>
+          <w:lang w:val="en-GB"/>
+        </w:rPr>
+        <w:t>Facebook</w:t>
+      </w:r>
+      <w:proofErr w:type="spellEnd"/>
+      <w:r>
+        <w:rPr>
+          <w:lang w:val="en-GB"/>
+        </w:rPr>
+        <w:t xml:space="preserve"> is inserted into </w:t>
+      </w:r>
+      <w:proofErr w:type="spellStart"/>
+      <w:r>
+        <w:rPr>
+          <w:lang w:val="en-GB"/>
+        </w:rPr>
+        <w:t>MongoDB</w:t>
+      </w:r>
+      <w:proofErr w:type="spellEnd"/>
+      <w:r>
+        <w:rPr>
+          <w:lang w:val="en-GB"/>
+        </w:rPr>
+        <w:t xml:space="preserve"> in required format. From this data, pools are </w:t>
+      </w:r>
+      <w:r>
+        <w:rPr>
+          <w:lang w:val="en-GB"/>
+        </w:rPr>
+        <w:t xml:space="preserve">generated. Description of every attribute value in all the pools is generated from Wikipedia, </w:t>
+      </w:r>
+      <w:proofErr w:type="spellStart"/>
+      <w:r>
+        <w:rPr>
+          <w:lang w:val="en-GB"/>
+        </w:rPr>
+        <w:t>Wordnet</w:t>
+      </w:r>
+      <w:proofErr w:type="spellEnd"/>
+      <w:r>
+        <w:rPr>
+          <w:lang w:val="en-GB"/>
+        </w:rPr>
+        <w:t xml:space="preserve">, and </w:t>
+      </w:r>
+      <w:proofErr w:type="spellStart"/>
+      <w:r>
+        <w:rPr>
+          <w:lang w:val="en-GB"/>
+        </w:rPr>
+        <w:t>WolframAlpha</w:t>
+      </w:r>
+      <w:proofErr w:type="spellEnd"/>
+      <w:r>
+        <w:rPr>
+          <w:lang w:val="en-GB"/>
+        </w:rPr>
+        <w:t xml:space="preserve"> and stored. For every pool, similarity between attribute values is calculated and stored.</w:t>
       </w:r>
     </w:p>
     <w:p>
@@ -47550,7 +48440,21 @@
         <w:rPr>
           <w:lang w:val="en-GB"/>
         </w:rPr>
-        <w:t>Some applications of this field include the following Maximizing team productivity, Assignment problem, Formation of context based Knowledge groups, Human relationship management, Comparative study of behavioral v/</w:t>
+        <w:t xml:space="preserve">Some applications of this field include the following Maximizing team productivity, Assignment problem, Formation of context based Knowledge groups, Human relationship management, Comparative study of </w:t>
+      </w:r>
+      <w:proofErr w:type="spellStart"/>
+      <w:r>
+        <w:rPr>
+          <w:lang w:val="en-GB"/>
+        </w:rPr>
+        <w:t>behavioral</w:t>
+      </w:r>
+      <w:proofErr w:type="spellEnd"/>
+      <w:r>
+        <w:rPr>
+          <w:lang w:val="en-GB"/>
+        </w:rPr>
+        <w:t xml:space="preserve"> v/</w:t>
       </w:r>
       <w:proofErr w:type="gramStart"/>
       <w:r>
@@ -47607,7 +48511,21 @@
         <w:rPr>
           <w:lang w:val="en-GB"/>
         </w:rPr>
-        <w:t xml:space="preserve"> for that user. The level of ego varies from person to person, and also varies depending on the context. Some people tend to be more egocentric during certain situations, whereas some people are more sociocentric. The congruent network will change depending on the context</w:t>
+        <w:t xml:space="preserve"> for that user. The level of ego varies from person to person, and also varies depending on the context. Some people tend to be more egocentric during certain situations, whereas some people are more </w:t>
+      </w:r>
+      <w:proofErr w:type="spellStart"/>
+      <w:r>
+        <w:rPr>
+          <w:lang w:val="en-GB"/>
+        </w:rPr>
+        <w:t>sociocentric</w:t>
+      </w:r>
+      <w:proofErr w:type="spellEnd"/>
+      <w:r>
+        <w:rPr>
+          <w:lang w:val="en-GB"/>
+        </w:rPr>
+        <w:t>. The congruent network will change depending on the context</w:t>
       </w:r>
       <w:r>
         <w:rPr>
@@ -47675,7 +48593,21 @@
         <w:rPr>
           <w:lang w:val="en-GB"/>
         </w:rPr>
-        <w:t xml:space="preserve">Similar contexts are implemented using the Jaccard similarity. It takes the description from the user and matches it with the description that is available in the database. </w:t>
+        <w:t xml:space="preserve">Similar contexts are implemented using the </w:t>
+      </w:r>
+      <w:proofErr w:type="spellStart"/>
+      <w:r>
+        <w:rPr>
+          <w:lang w:val="en-GB"/>
+        </w:rPr>
+        <w:t>Jaccard</w:t>
+      </w:r>
+      <w:proofErr w:type="spellEnd"/>
+      <w:r>
+        <w:rPr>
+          <w:lang w:val="en-GB"/>
+        </w:rPr>
+        <w:t xml:space="preserve"> similarity. It takes the description from the user and matches it with the description that is available in the database. </w:t>
       </w:r>
       <w:proofErr w:type="gramStart"/>
       <w:r>
@@ -48451,7 +49383,25 @@
           <w:szCs w:val="32"/>
           <w:lang w:val="en-GB"/>
         </w:rPr>
-        <w:t xml:space="preserve">, Quora, </w:t>
+        <w:t xml:space="preserve">, </w:t>
+      </w:r>
+      <w:proofErr w:type="spellStart"/>
+      <w:r>
+        <w:rPr>
+          <w:bCs/>
+          <w:szCs w:val="32"/>
+          <w:lang w:val="en-GB"/>
+        </w:rPr>
+        <w:t>Quora</w:t>
+      </w:r>
+      <w:proofErr w:type="spellEnd"/>
+      <w:r>
+        <w:rPr>
+          <w:bCs/>
+          <w:szCs w:val="32"/>
+          <w:lang w:val="en-GB"/>
+        </w:rPr>
+        <w:t xml:space="preserve">, </w:t>
       </w:r>
       <w:proofErr w:type="gramStart"/>
       <w:r>
@@ -48511,13 +49461,23 @@
         </w:rPr>
         <w:t xml:space="preserve"> more information from </w:t>
       </w:r>
+      <w:proofErr w:type="spellStart"/>
       <w:r>
         <w:rPr>
           <w:bCs/>
           <w:szCs w:val="32"/>
           <w:lang w:val="en-GB"/>
         </w:rPr>
-        <w:t>Facebook which may include posts, likes, comments, etc</w:t>
+        <w:t>Facebook</w:t>
+      </w:r>
+      <w:proofErr w:type="spellEnd"/>
+      <w:r>
+        <w:rPr>
+          <w:bCs/>
+          <w:szCs w:val="32"/>
+          <w:lang w:val="en-GB"/>
+        </w:rPr>
+        <w:t xml:space="preserve"> which may include posts, likes, comments, etc</w:t>
       </w:r>
     </w:p>
     <w:p>
@@ -48541,7 +49501,25 @@
           <w:szCs w:val="32"/>
           <w:lang w:val="en-GB"/>
         </w:rPr>
-        <w:t>Include category information provided by WolframAlpha and other services while performing similarity calculation.</w:t>
+        <w:t xml:space="preserve">Include category information provided by </w:t>
+      </w:r>
+      <w:proofErr w:type="spellStart"/>
+      <w:r>
+        <w:rPr>
+          <w:bCs/>
+          <w:szCs w:val="32"/>
+          <w:lang w:val="en-GB"/>
+        </w:rPr>
+        <w:t>WolframAlpha</w:t>
+      </w:r>
+      <w:proofErr w:type="spellEnd"/>
+      <w:r>
+        <w:rPr>
+          <w:bCs/>
+          <w:szCs w:val="32"/>
+          <w:lang w:val="en-GB"/>
+        </w:rPr>
+        <w:t xml:space="preserve"> and other services while performing similarity calculation.</w:t>
       </w:r>
     </w:p>
     <w:p>
@@ -49142,11 +50120,11 @@
       <w:pStyle w:val="Footer"/>
     </w:pPr>
     <w:r>
-      <w:t xml:space="preserve">Dept. of CSE                                                    Jan - May </w:t>
+      <w:t xml:space="preserve">Department of CS                                           Jan ‘14 - May </w:t>
     </w:r>
     <w:proofErr w:type="gramStart"/>
     <w:r>
-      <w:t xml:space="preserve">2014                                                           </w:t>
+      <w:t xml:space="preserve">‘14                                                       </w:t>
     </w:r>
     <w:proofErr w:type="gramEnd"/>
     <w:sdt>
@@ -49163,7 +50141,7 @@
             <w:rPr>
               <w:noProof/>
             </w:rPr>
-            <w:t>46</w:t>
+            <w:t>10</w:t>
           </w:r>
         </w:fldSimple>
       </w:sdtContent>
@@ -49256,8 +50234,13 @@
       </w:drawing>
     </w:r>
     <w:r>
-      <w:t>Flamingo: A Stylistic Analyser</w:t>
+      <w:t xml:space="preserve">Flamingo: A Stylistic </w:t>
     </w:r>
+    <w:proofErr w:type="spellStart"/>
+    <w:r>
+      <w:t>Analyser</w:t>
+    </w:r>
+    <w:proofErr w:type="spellEnd"/>
   </w:p>
 </w:hdr>
 </file>
@@ -54031,7 +55014,7 @@
 </file>
 
 <file path=customXml/itemProps1.xml><?xml version="1.0" encoding="utf-8"?>
-<ds:datastoreItem xmlns:ds="http://schemas.openxmlformats.org/officeDocument/2006/customXml" ds:itemID="{4B470162-4734-F74C-A018-8E08B45023D7}">
+<ds:datastoreItem xmlns:ds="http://schemas.openxmlformats.org/officeDocument/2006/customXml" ds:itemID="{BC6C5E65-C100-2D48-922E-B8C451373999}">
   <ds:schemaRefs>
     <ds:schemaRef ds:uri="http://schemas.openxmlformats.org/officeDocument/2006/bibliography"/>
   </ds:schemaRefs>

</xml_diff>